<commit_message>
Final lab 4 report version.
Signed-off-by: Olivier Laforest <olivier.laforest@mail.mcgill.ca>
</commit_message>
<xml_diff>
--- a/Lab 4/Report/Report - Lab 4.docx
+++ b/Lab 4/Report/Report - Lab 4.docx
@@ -1,6 +1,6 @@
 
 <file path=word/document.xml><?xml version="1.0" encoding="utf-8"?>
-<w:document xmlns:wpc="http://schemas.microsoft.com/office/word/2010/wordprocessingCanvas" xmlns:mc="http://schemas.openxmlformats.org/markup-compatibility/2006" xmlns:o="urn:schemas-microsoft-com:office:office" xmlns:r="http://schemas.openxmlformats.org/officeDocument/2006/relationships" xmlns:m="http://schemas.openxmlformats.org/officeDocument/2006/math" xmlns:v="urn:schemas-microsoft-com:vml" xmlns:wp14="http://schemas.microsoft.com/office/word/2010/wordprocessingDrawing" xmlns:wp="http://schemas.openxmlformats.org/drawingml/2006/wordprocessingDrawing" xmlns:w10="urn:schemas-microsoft-com:office:word" xmlns:w="http://schemas.openxmlformats.org/wordprocessingml/2006/main" xmlns:w14="http://schemas.microsoft.com/office/word/2010/wordml" xmlns:w15="http://schemas.microsoft.com/office/word/2012/wordml" xmlns:wpg="http://schemas.microsoft.com/office/word/2010/wordprocessingGroup" xmlns:wpi="http://schemas.microsoft.com/office/word/2010/wordprocessingInk" xmlns:wne="http://schemas.microsoft.com/office/word/2006/wordml" xmlns:wps="http://schemas.microsoft.com/office/word/2010/wordprocessingShape" mc:Ignorable="w14 w15 wp14">
+<w:document xmlns:ve="http://schemas.openxmlformats.org/markup-compatibility/2006" xmlns:o="urn:schemas-microsoft-com:office:office" xmlns:r="http://schemas.openxmlformats.org/officeDocument/2006/relationships" xmlns:m="http://schemas.openxmlformats.org/officeDocument/2006/math" xmlns:v="urn:schemas-microsoft-com:vml" xmlns:wp="http://schemas.openxmlformats.org/drawingml/2006/wordprocessingDrawing" xmlns:w10="urn:schemas-microsoft-com:office:word" xmlns:w="http://schemas.openxmlformats.org/wordprocessingml/2006/main" xmlns:wne="http://schemas.microsoft.com/office/word/2006/wordml">
   <w:body>
     <w:p>
       <w:pPr>
@@ -118,7 +118,14 @@
         <w:rPr>
           <w:rFonts w:ascii="Times New Roman" w:hAnsi="Times New Roman" w:cs="Times New Roman"/>
         </w:rPr>
-        <w:t>Maxim Goukhs</w:t>
+        <w:t xml:space="preserve">Maxim </w:t>
+      </w:r>
+      <w:proofErr w:type="spellStart"/>
+      <w:r>
+        <w:rPr>
+          <w:rFonts w:ascii="Times New Roman" w:hAnsi="Times New Roman" w:cs="Times New Roman"/>
+        </w:rPr>
+        <w:t>Goukhs</w:t>
       </w:r>
       <w:r>
         <w:rPr>
@@ -130,7 +137,14 @@
         <w:rPr>
           <w:rFonts w:ascii="Times New Roman" w:hAnsi="Times New Roman" w:cs="Times New Roman"/>
         </w:rPr>
-        <w:t>tein ID: 260429</w:t>
+        <w:t>tein</w:t>
+      </w:r>
+      <w:proofErr w:type="spellEnd"/>
+      <w:r>
+        <w:rPr>
+          <w:rFonts w:ascii="Times New Roman" w:hAnsi="Times New Roman" w:cs="Times New Roman"/>
+        </w:rPr>
+        <w:t xml:space="preserve"> ID: 260429</w:t>
       </w:r>
       <w:r>
         <w:rPr>
@@ -157,7 +171,21 @@
         <w:rPr>
           <w:rFonts w:ascii="Times New Roman" w:hAnsi="Times New Roman" w:cs="Times New Roman"/>
         </w:rPr>
-        <w:t>Olivier Laforest ID:</w:t>
+        <w:t xml:space="preserve">Olivier </w:t>
+      </w:r>
+      <w:proofErr w:type="spellStart"/>
+      <w:r>
+        <w:rPr>
+          <w:rFonts w:ascii="Times New Roman" w:hAnsi="Times New Roman" w:cs="Times New Roman"/>
+        </w:rPr>
+        <w:t>Laforest</w:t>
+      </w:r>
+      <w:proofErr w:type="spellEnd"/>
+      <w:r>
+        <w:rPr>
+          <w:rFonts w:ascii="Times New Roman" w:hAnsi="Times New Roman" w:cs="Times New Roman"/>
+        </w:rPr>
+        <w:t xml:space="preserve"> ID:</w:t>
       </w:r>
       <w:r>
         <w:rPr>
@@ -268,7 +296,7 @@
         <w:rPr>
           <w:rFonts w:ascii="Times New Roman" w:hAnsi="Times New Roman" w:cs="Times New Roman"/>
           <w:noProof/>
-          <w:lang w:val="en-CA" w:eastAsia="en-CA" w:bidi="he-IL"/>
+          <w:lang w:val="en-CA" w:eastAsia="en-CA"/>
         </w:rPr>
         <w:drawing>
           <wp:inline distT="0" distB="0" distL="0" distR="0">
@@ -1021,7 +1049,21 @@
         <w:rPr>
           <w:lang w:bidi="en-US"/>
         </w:rPr>
-        <w:t xml:space="preserve">version and operation, MEMS sensor usage and calibration, Kalman filters, etc, has been </w:t>
+        <w:t xml:space="preserve">version and operation, MEMS sensor usage and calibration, </w:t>
+      </w:r>
+      <w:proofErr w:type="spellStart"/>
+      <w:r>
+        <w:rPr>
+          <w:lang w:bidi="en-US"/>
+        </w:rPr>
+        <w:t>Kalman</w:t>
+      </w:r>
+      <w:proofErr w:type="spellEnd"/>
+      <w:r>
+        <w:rPr>
+          <w:lang w:bidi="en-US"/>
+        </w:rPr>
+        <w:t xml:space="preserve"> filters, etc, has been </w:t>
       </w:r>
       <w:r>
         <w:rPr>
@@ -1082,7 +1124,6 @@
           <w:id w:val="77146759"/>
           <w:citation/>
         </w:sdtPr>
-        <w:sdtEndPr/>
         <w:sdtContent>
           <w:r>
             <w:rPr>
@@ -1174,7 +1215,6 @@
           <w:id w:val="77146760"/>
           <w:citation/>
         </w:sdtPr>
-        <w:sdtEndPr/>
         <w:sdtContent>
           <w:r>
             <w:rPr>
@@ -1266,7 +1306,6 @@
           <w:id w:val="77146761"/>
           <w:citation/>
         </w:sdtPr>
-        <w:sdtEndPr/>
         <w:sdtContent>
           <w:r>
             <w:rPr>
@@ -1322,7 +1361,6 @@
           <w:id w:val="77146762"/>
           <w:citation/>
         </w:sdtPr>
-        <w:sdtEndPr/>
         <w:sdtContent>
           <w:r>
             <w:rPr>
@@ -1411,7 +1449,6 @@
           <w:id w:val="77146764"/>
           <w:citation/>
         </w:sdtPr>
-        <w:sdtEndPr/>
         <w:sdtContent>
           <w:r>
             <w:rPr>
@@ -1463,13 +1500,7 @@
         <w:rPr>
           <w:lang w:bidi="en-US"/>
         </w:rPr>
-        <w:t>Each thread may be in o</w:t>
-      </w:r>
-      <w:r>
-        <w:rPr>
-          <w:lang w:bidi="en-US"/>
-        </w:rPr>
-        <w:t>ne of the following four states:</w:t>
+        <w:t>Each thread may be in one of the following four states:</w:t>
       </w:r>
     </w:p>
     <w:p>
@@ -1571,7 +1602,21 @@
         <w:rPr>
           <w:lang w:bidi="en-US"/>
         </w:rPr>
-        <w:t>Waiting: A thread in the waiting state is a thread which is waiting for an event to occur (e.g. signal flag to be set, semaphore or mutex to be released, message or mail to be received, etc.)</w:t>
+        <w:t xml:space="preserve">Waiting: A thread in the waiting state is a thread which is waiting for an event to occur (e.g. signal flag to be set, semaphore or </w:t>
+      </w:r>
+      <w:proofErr w:type="spellStart"/>
+      <w:r>
+        <w:rPr>
+          <w:lang w:bidi="en-US"/>
+        </w:rPr>
+        <w:t>mutex</w:t>
+      </w:r>
+      <w:proofErr w:type="spellEnd"/>
+      <w:r>
+        <w:rPr>
+          <w:lang w:bidi="en-US"/>
+        </w:rPr>
+        <w:t xml:space="preserve"> to be released, message or mail to be received, etc.)</w:t>
       </w:r>
     </w:p>
     <w:p>
@@ -1605,7 +1650,6 @@
           <w:id w:val="77146765"/>
           <w:citation/>
         </w:sdtPr>
-        <w:sdtEndPr/>
         <w:sdtContent>
           <w:r>
             <w:rPr>
@@ -1675,7 +1719,7 @@
       <w:r>
         <w:rPr>
           <w:noProof/>
-          <w:lang w:val="en-CA" w:eastAsia="en-CA" w:bidi="he-IL"/>
+          <w:lang w:val="en-CA" w:eastAsia="en-CA"/>
         </w:rPr>
         <w:lastRenderedPageBreak/>
         <w:drawing>
@@ -1812,7 +1856,6 @@
           <w:id w:val="77146768"/>
           <w:citation/>
         </w:sdtPr>
-        <w:sdtEndPr/>
         <w:sdtContent>
           <w:r>
             <w:rPr>
@@ -1862,7 +1905,6 @@
           <w:id w:val="77146769"/>
           <w:citation/>
         </w:sdtPr>
-        <w:sdtEndPr/>
         <w:sdtContent>
           <w:r>
             <w:rPr>
@@ -1918,7 +1960,6 @@
           <w:id w:val="77146767"/>
           <w:citation/>
         </w:sdtPr>
-        <w:sdtEndPr/>
         <w:sdtContent>
           <w:r>
             <w:rPr>
@@ -1970,7 +2011,21 @@
         <w:rPr>
           <w:lang w:bidi="en-US"/>
         </w:rPr>
-        <w:t xml:space="preserve"> The equal priority tasks will alternate at tick events which are generated by the SysTick which is consequently no longer available to the programmer. The frequency of the tick event can be configured. A low frequency leads to less frequent change in the threads which is currently running and therefore reduces the overhead computational cost of context switching. A high frequency allows each equal priority threads to run more frequently and therefore lead to a more even distribution of computational resources</w:t>
+        <w:t xml:space="preserve"> The equal priority tasks will alternate at tick events which are generated by the </w:t>
+      </w:r>
+      <w:proofErr w:type="spellStart"/>
+      <w:r>
+        <w:rPr>
+          <w:lang w:bidi="en-US"/>
+        </w:rPr>
+        <w:t>SysTick</w:t>
+      </w:r>
+      <w:proofErr w:type="spellEnd"/>
+      <w:r>
+        <w:rPr>
+          <w:lang w:bidi="en-US"/>
+        </w:rPr>
+        <w:t xml:space="preserve"> which is consequently no longer available to the programmer. The frequency of the tick event can be configured. A low frequency leads to less frequent change in the threads which is currently running and therefore reduces the overhead computational cost of context switching. A high frequency allows each equal priority threads to run more frequently and therefore lead to a more even distribution of computational resources</w:t>
       </w:r>
       <w:sdt>
         <w:sdtPr>
@@ -1980,7 +2035,6 @@
           <w:id w:val="77146766"/>
           <w:citation/>
         </w:sdtPr>
-        <w:sdtEndPr/>
         <w:sdtContent>
           <w:r>
             <w:rPr>
@@ -2099,7 +2153,6 @@
           <w:id w:val="77146770"/>
           <w:citation/>
         </w:sdtPr>
-        <w:sdtEndPr/>
         <w:sdtContent>
           <w:r>
             <w:rPr>
@@ -2197,7 +2250,6 @@
           <w:id w:val="77146771"/>
           <w:citation/>
         </w:sdtPr>
-        <w:sdtEndPr/>
         <w:sdtContent>
           <w:r>
             <w:rPr>
@@ -2277,7 +2329,6 @@
           <w:id w:val="77146772"/>
           <w:citation/>
         </w:sdtPr>
-        <w:sdtEndPr/>
         <w:sdtContent>
           <w:r>
             <w:rPr>
@@ -2357,7 +2408,21 @@
         <w:rPr>
           <w:lang w:bidi="en-US"/>
         </w:rPr>
-        <w:t xml:space="preserve"> of threads sharing a resource, CMSIS-RTOS provides mutex and semaphore management functions.</w:t>
+        <w:t xml:space="preserve"> of threads sharing a resource, CMSIS-RTOS provides </w:t>
+      </w:r>
+      <w:proofErr w:type="spellStart"/>
+      <w:r>
+        <w:rPr>
+          <w:lang w:bidi="en-US"/>
+        </w:rPr>
+        <w:t>mutex</w:t>
+      </w:r>
+      <w:proofErr w:type="spellEnd"/>
+      <w:r>
+        <w:rPr>
+          <w:lang w:bidi="en-US"/>
+        </w:rPr>
+        <w:t xml:space="preserve"> and semaphore management functions.</w:t>
       </w:r>
     </w:p>
     <w:p>
@@ -2368,6 +2433,7 @@
           <w:lang w:val="en-CA" w:bidi="en-US"/>
         </w:rPr>
       </w:pPr>
+      <w:proofErr w:type="spellStart"/>
       <w:r>
         <w:rPr>
           <w:b/>
@@ -2375,6 +2441,7 @@
         </w:rPr>
         <w:t>Mutex</w:t>
       </w:r>
+      <w:proofErr w:type="spellEnd"/>
       <w:r>
         <w:rPr>
           <w:b/>
@@ -2393,7 +2460,21 @@
         <w:rPr>
           <w:lang w:val="en-CA" w:bidi="en-US"/>
         </w:rPr>
-        <w:t>A mutex ensures that</w:t>
+        <w:t xml:space="preserve">A </w:t>
+      </w:r>
+      <w:proofErr w:type="spellStart"/>
+      <w:r>
+        <w:rPr>
+          <w:lang w:val="en-CA" w:bidi="en-US"/>
+        </w:rPr>
+        <w:t>mutex</w:t>
+      </w:r>
+      <w:proofErr w:type="spellEnd"/>
+      <w:r>
+        <w:rPr>
+          <w:lang w:val="en-CA" w:bidi="en-US"/>
+        </w:rPr>
+        <w:t xml:space="preserve"> ensures that</w:t>
       </w:r>
       <w:r>
         <w:rPr>
@@ -2463,7 +2544,6 @@
           <w:id w:val="77146773"/>
           <w:citation/>
         </w:sdtPr>
-        <w:sdtEndPr/>
         <w:sdtContent>
           <w:r>
             <w:rPr>
@@ -2515,7 +2595,21 @@
         <w:rPr>
           <w:lang w:val="en-CA" w:bidi="en-US"/>
         </w:rPr>
-        <w:t xml:space="preserve"> The following figure illustrates the interaction between the threads and the mutex.</w:t>
+        <w:t xml:space="preserve"> The following figure illustrates the interaction between the threads and the </w:t>
+      </w:r>
+      <w:proofErr w:type="spellStart"/>
+      <w:r>
+        <w:rPr>
+          <w:lang w:val="en-CA" w:bidi="en-US"/>
+        </w:rPr>
+        <w:t>mutex</w:t>
+      </w:r>
+      <w:proofErr w:type="spellEnd"/>
+      <w:r>
+        <w:rPr>
+          <w:lang w:val="en-CA" w:bidi="en-US"/>
+        </w:rPr>
+        <w:t>.</w:t>
       </w:r>
     </w:p>
     <w:p>
@@ -2526,7 +2620,7 @@
       <w:r>
         <w:rPr>
           <w:noProof/>
-          <w:lang w:val="en-CA" w:eastAsia="en-CA" w:bidi="he-IL"/>
+          <w:lang w:val="en-CA" w:eastAsia="en-CA"/>
         </w:rPr>
         <w:drawing>
           <wp:inline distT="0" distB="0" distL="0" distR="0">
@@ -2632,7 +2726,6 @@
           <w:id w:val="77146775"/>
           <w:citation/>
         </w:sdtPr>
-        <w:sdtEndPr/>
         <w:sdtContent>
           <w:r>
             <w:rPr>
@@ -2715,7 +2808,21 @@
         <w:rPr>
           <w:lang w:val="en-CA" w:bidi="en-US"/>
         </w:rPr>
-        <w:t>A semaphore works in a very similar way to a mutex, except t</w:t>
+        <w:t xml:space="preserve">A semaphore works in a very similar way to a </w:t>
+      </w:r>
+      <w:proofErr w:type="spellStart"/>
+      <w:r>
+        <w:rPr>
+          <w:lang w:val="en-CA" w:bidi="en-US"/>
+        </w:rPr>
+        <w:t>mutex</w:t>
+      </w:r>
+      <w:proofErr w:type="spellEnd"/>
+      <w:r>
+        <w:rPr>
+          <w:lang w:val="en-CA" w:bidi="en-US"/>
+        </w:rPr>
+        <w:t>, except t</w:t>
       </w:r>
       <w:r>
         <w:rPr>
@@ -2773,7 +2880,6 @@
           <w:id w:val="77146774"/>
           <w:citation/>
         </w:sdtPr>
-        <w:sdtEndPr/>
         <w:sdtContent>
           <w:r>
             <w:rPr>
@@ -2836,7 +2942,7 @@
       <w:r>
         <w:rPr>
           <w:noProof/>
-          <w:lang w:val="en-CA" w:eastAsia="en-CA" w:bidi="he-IL"/>
+          <w:lang w:val="en-CA" w:eastAsia="en-CA"/>
         </w:rPr>
         <w:drawing>
           <wp:inline distT="0" distB="0" distL="0" distR="0">
@@ -2939,7 +3045,6 @@
           <w:id w:val="77146776"/>
           <w:citation/>
         </w:sdtPr>
-        <w:sdtEndPr/>
         <w:sdtContent>
           <w:r>
             <w:rPr>
@@ -3048,7 +3153,6 @@
           <w:id w:val="77146777"/>
           <w:citation/>
         </w:sdtPr>
-        <w:sdtEndPr/>
         <w:sdtContent>
           <w:r>
             <w:rPr>
@@ -3106,7 +3210,21 @@
         <w:rPr>
           <w:lang w:bidi="en-US"/>
         </w:rPr>
-        <w:t xml:space="preserve"> Operating system timers are usually a multiple of the SysTick frequency for the Round-Robin scheduler</w:t>
+        <w:t xml:space="preserve"> Operating system timers are usually a multiple of the </w:t>
+      </w:r>
+      <w:proofErr w:type="spellStart"/>
+      <w:r>
+        <w:rPr>
+          <w:lang w:bidi="en-US"/>
+        </w:rPr>
+        <w:t>SysTick</w:t>
+      </w:r>
+      <w:proofErr w:type="spellEnd"/>
+      <w:r>
+        <w:rPr>
+          <w:lang w:bidi="en-US"/>
+        </w:rPr>
+        <w:t xml:space="preserve"> frequency for the Round-Robin scheduler</w:t>
       </w:r>
       <w:sdt>
         <w:sdtPr>
@@ -3116,7 +3234,6 @@
           <w:id w:val="77146779"/>
           <w:citation/>
         </w:sdtPr>
-        <w:sdtEndPr/>
         <w:sdtContent>
           <w:r>
             <w:rPr>
@@ -3193,7 +3310,6 @@
           <w:id w:val="77146781"/>
           <w:citation/>
         </w:sdtPr>
-        <w:sdtEndPr/>
         <w:sdtContent>
           <w:r>
             <w:rPr>
@@ -3239,7 +3355,21 @@
         <w:rPr>
           <w:lang w:bidi="en-US"/>
         </w:rPr>
-        <w:t>. Consequently, mutexes cannot be used, wait</w:t>
+        <w:t xml:space="preserve">. Consequently, </w:t>
+      </w:r>
+      <w:proofErr w:type="spellStart"/>
+      <w:r>
+        <w:rPr>
+          <w:lang w:bidi="en-US"/>
+        </w:rPr>
+        <w:t>mutexes</w:t>
+      </w:r>
+      <w:proofErr w:type="spellEnd"/>
+      <w:r>
+        <w:rPr>
+          <w:lang w:bidi="en-US"/>
+        </w:rPr>
+        <w:t xml:space="preserve"> cannot be used, wait</w:t>
       </w:r>
       <w:r>
         <w:rPr>
@@ -3273,7 +3403,6 @@
           <w:id w:val="77146780"/>
           <w:citation/>
         </w:sdtPr>
-        <w:sdtEndPr/>
         <w:sdtContent>
           <w:r>
             <w:rPr>
@@ -3325,14 +3454,8 @@
     <w:p>
       <w:pPr>
         <w:pStyle w:val="Heading1"/>
-        <w:rPr>
-          <w:rFonts w:asciiTheme="minorHAnsi" w:hAnsiTheme="minorHAnsi" w:cs="Times New Roman"/>
-        </w:rPr>
-      </w:pPr>
-      <w:r>
-        <w:rPr>
-          <w:rFonts w:asciiTheme="minorHAnsi" w:hAnsiTheme="minorHAnsi" w:cs="Times New Roman"/>
-        </w:rPr>
+      </w:pPr>
+      <w:r>
         <w:t>Implementation</w:t>
       </w:r>
     </w:p>
@@ -3358,57 +3481,82 @@
           <w:i/>
           <w:iCs/>
         </w:rPr>
-        <w:t>‘osWaitForever’</w:t>
-      </w:r>
+        <w:t>‘</w:t>
+      </w:r>
+      <w:proofErr w:type="spellStart"/>
       <w:r>
         <w:rPr>
           <w:i/>
           <w:iCs/>
         </w:rPr>
-        <w:t xml:space="preserve"> </w:t>
-      </w:r>
-      <w:r>
-        <w:t xml:space="preserve">argument) until a signal was set. The signals were set inside the body of each of the interrupt handlers to indicate to the waiting thread(s) that it can move into a ready state and execute its code once the scheduler makes it run. In order to distinguish between the signals, each thread was set to wait to a different signal (i.e. a total of 4 different signals, one per thread). Although not strictly necessary for a proper functioning of the system, the level of the priority of the various interrupts were set to be in the same order as the thread priorities (see the various thread subsections for further information). </w:t>
-      </w:r>
-    </w:p>
-    <w:p>
-      <w:pPr>
-        <w:pStyle w:val="Heading2"/>
-      </w:pPr>
-      <w:r>
-        <w:t>Temperature sensor thread</w:t>
-      </w:r>
-    </w:p>
-    <w:p>
-      <w:pPr>
-        <w:rPr>
-          <w:rFonts w:eastAsiaTheme="minorEastAsia"/>
-        </w:rPr>
-      </w:pPr>
-      <w:r>
-        <w:t xml:space="preserve">As in experiment 2, the built-in temperature sensor was used to monitor the processor temperature. The sampling of the temperature was done at a frequency of 50 Hz, as before. However, the major difference from the previous work, is the use of the TIM2 HW timer, as opposed to the previously used SysTick timer </w:t>
-      </w:r>
-      <w:r>
-        <w:lastRenderedPageBreak/>
-        <w:t xml:space="preserve">(i.e. which can no longer be used, as it is being utilized by the RTOS). The setting up of the TIM2 and NVIC initialization structures was done exactly as was previously done, in experiment 3, with the TIM3/NVIC structures (i.e. which were used for the keypad and 7-segment display). The only difference was in the rate, which was set to 50 Hz by setting the </w:t>
-      </w:r>
+        <w:t>osWaitForever</w:t>
+      </w:r>
+      <w:proofErr w:type="spellEnd"/>
       <w:r>
         <w:rPr>
           <w:i/>
           <w:iCs/>
         </w:rPr>
-        <w:t>TIM_Period</w:t>
-      </w:r>
-      <w:r>
-        <w:t xml:space="preserve"> field to 30 and the </w:t>
+        <w:t>’</w:t>
       </w:r>
       <w:r>
         <w:rPr>
           <w:i/>
           <w:iCs/>
         </w:rPr>
+        <w:t xml:space="preserve"> </w:t>
+      </w:r>
+      <w:r>
+        <w:t xml:space="preserve">argument) until a signal was set. The signals were set inside the body of each of the interrupt handlers to indicate to the waiting thread(s) that it can move into a ready state and execute its code once the scheduler makes it run. In order to distinguish between the signals, each thread was set to wait to a different signal (i.e. a total of 4 different signals, one per thread). Although not strictly necessary for a proper functioning of the system, the level of the priority of the various interrupts were set to be in the same order as the thread priorities (see the various thread subsections for further information). </w:t>
+      </w:r>
+    </w:p>
+    <w:p>
+      <w:pPr>
+        <w:pStyle w:val="Heading2"/>
+      </w:pPr>
+      <w:r>
+        <w:t>Temperature sensor thread</w:t>
+      </w:r>
+    </w:p>
+    <w:p>
+      <w:pPr>
+        <w:rPr>
+          <w:rFonts w:eastAsiaTheme="minorEastAsia"/>
+        </w:rPr>
+      </w:pPr>
+      <w:r>
+        <w:t xml:space="preserve">As in experiment 2, the built-in temperature sensor was used to monitor the processor temperature. The sampling of the temperature was done at a frequency of 50 Hz, as before. However, the major difference from the previous work, is the use of the TIM2 HW timer, as opposed to the previously used </w:t>
+      </w:r>
+      <w:proofErr w:type="spellStart"/>
+      <w:r>
+        <w:lastRenderedPageBreak/>
+        <w:t>SysTick</w:t>
+      </w:r>
+      <w:proofErr w:type="spellEnd"/>
+      <w:r>
+        <w:t xml:space="preserve"> timer (i.e. which can no longer be used, as it is being utilized by the RTOS). The setting up of the TIM2 and NVIC initialization structures was done exactly as was previously done, in experiment 3, with the TIM3/NVIC structures (i.e. which were used for the keypad and 7-segment display). The only difference was in the rate, which was set to 50 Hz by setting the </w:t>
+      </w:r>
+      <w:proofErr w:type="spellStart"/>
+      <w:r>
+        <w:rPr>
+          <w:i/>
+          <w:iCs/>
+        </w:rPr>
+        <w:t>TIM_Period</w:t>
+      </w:r>
+      <w:proofErr w:type="spellEnd"/>
+      <w:r>
+        <w:t xml:space="preserve"> field to 30 and the </w:t>
+      </w:r>
+      <w:proofErr w:type="spellStart"/>
+      <w:r>
+        <w:rPr>
+          <w:i/>
+          <w:iCs/>
+        </w:rPr>
         <w:t>TIM_Prescaler</w:t>
       </w:r>
+      <w:proofErr w:type="spellEnd"/>
       <w:r>
         <w:t xml:space="preserve"> to 55999 (i.e. </w:t>
       </w:r>
@@ -3506,6 +3654,7 @@
         </w:rPr>
         <w:t xml:space="preserve"> function, to be called every 20 ms when a new temperature reading is ready. Once the reading is retrieved and filtered, it is sent to the display thread via the </w:t>
       </w:r>
+      <w:proofErr w:type="spellStart"/>
       <w:r>
         <w:rPr>
           <w:rFonts w:eastAsiaTheme="minorEastAsia"/>
@@ -3514,6 +3663,7 @@
         </w:rPr>
         <w:t>temp_queue</w:t>
       </w:r>
+      <w:proofErr w:type="spellEnd"/>
       <w:r>
         <w:rPr>
           <w:rFonts w:eastAsiaTheme="minorEastAsia"/>
@@ -3533,6 +3683,7 @@
         </w:rPr>
         <w:t xml:space="preserve">This thread was set to have the highest priority (i.e. </w:t>
       </w:r>
+      <w:proofErr w:type="spellStart"/>
       <w:r>
         <w:rPr>
           <w:rFonts w:eastAsiaTheme="minorEastAsia"/>
@@ -3541,6 +3692,7 @@
         </w:rPr>
         <w:t>osPriorityHigh</w:t>
       </w:r>
+      <w:proofErr w:type="spellEnd"/>
       <w:r>
         <w:rPr>
           <w:rFonts w:eastAsiaTheme="minorEastAsia"/>
@@ -3570,6 +3722,7 @@
       <w:r>
         <w:t xml:space="preserve">) to wait for new readings, in the same fashion as described above. The read and filtered pitch angle value is sent to the display thread via the </w:t>
       </w:r>
+      <w:proofErr w:type="spellStart"/>
       <w:r>
         <w:rPr>
           <w:i/>
@@ -3577,6 +3730,7 @@
         </w:rPr>
         <w:t>pitch_queue</w:t>
       </w:r>
+      <w:proofErr w:type="spellEnd"/>
       <w:r>
         <w:t xml:space="preserve"> message queue.</w:t>
       </w:r>
@@ -3593,6 +3747,7 @@
         </w:rPr>
         <w:t xml:space="preserve">This thread was set to have the second highest priority (i.e. </w:t>
       </w:r>
+      <w:proofErr w:type="spellStart"/>
       <w:r>
         <w:rPr>
           <w:rFonts w:eastAsiaTheme="minorEastAsia"/>
@@ -3609,6 +3764,7 @@
         </w:rPr>
         <w:t>AboveNormal</w:t>
       </w:r>
+      <w:proofErr w:type="spellEnd"/>
       <w:r>
         <w:rPr>
           <w:rFonts w:eastAsiaTheme="minorEastAsia"/>
@@ -3634,6 +3790,7 @@
       <w:r>
         <w:t xml:space="preserve">The setting up of this component remains unchanged when compared to the previous experiment. Similarly, the keypad scanning and de-bouncing mechanisms also remain as before. However, the keypad’s functioning was slightly altered to work in-line with the new requirements. In particular, the keypad functioning was set to detect a press of the 1-4 buttons (i.e. indicating which LED is to be lit, when in the accelerometer mode), as well as the keys ‘A’ and ‘B’ which are used to indicate that the user chooses the temperature mode and accelerometer mode, respectively. When a valid key is pressed, the choice is communicated to the display thread using the </w:t>
       </w:r>
+      <w:proofErr w:type="spellStart"/>
       <w:r>
         <w:rPr>
           <w:i/>
@@ -3641,6 +3798,7 @@
         </w:rPr>
         <w:t>keypad_queue</w:t>
       </w:r>
+      <w:proofErr w:type="spellEnd"/>
       <w:r>
         <w:t xml:space="preserve"> message queue.</w:t>
       </w:r>
@@ -3669,6 +3827,7 @@
       <w:r>
         <w:t xml:space="preserve">The priority of this thread was set to be the second lowest (i.e. </w:t>
       </w:r>
+      <w:proofErr w:type="spellStart"/>
       <w:r>
         <w:rPr>
           <w:rFonts w:eastAsiaTheme="minorEastAsia"/>
@@ -3683,7 +3842,16 @@
           <w:i/>
           <w:iCs/>
         </w:rPr>
-        <w:t>Normal)</w:t>
+        <w:t>Normal</w:t>
+      </w:r>
+      <w:proofErr w:type="spellEnd"/>
+      <w:r>
+        <w:rPr>
+          <w:rFonts w:eastAsiaTheme="minorEastAsia"/>
+          <w:i/>
+          <w:iCs/>
+        </w:rPr>
+        <w:t>)</w:t>
       </w:r>
       <w:r>
         <w:rPr>
@@ -3703,8 +3871,15 @@
     </w:p>
     <w:p>
       <w:r>
-        <w:t xml:space="preserve">The display thread is used to display an appropriate message on the 7-segment display (depending on the user selected mode of operation). It is also used to light an LED (and control its brightness), when the system operates in the accelerometer mode. Furthermore, this thread is responsible for implementing the overheating alarm effect (regardless of the mode of operation), in the form of a repeatedly flashing 7-segment display. It therefore combines the functionalities that were implemented in experiment 2 (i.e. PWM-based LED operation) and experiment 3 (i.e. displaying values on a 7-segment display), with the required modifications. The initialization and configuration of the LED and 7-segment display component remain as before, with the expectation of the period of the TIM3 timer whose period (i.e. </w:t>
-      </w:r>
+        <w:t>The display thread is used to display an appropriate message on the 7-segment display (depending on the user selected mode of operati</w:t>
+      </w:r>
+      <w:r>
+        <w:t>on). It is also used to light an</w:t>
+      </w:r>
+      <w:r>
+        <w:t xml:space="preserve"> LED (and control its brightness), when the system operates in the accelerometer mode. Furthermore, this thread is responsible for implementing the overheating alarm effect (regardless of the mode of operation), in the form of a repeatedly flashing 7-segment display. It therefore combines the functionalities that were implemented in experiment 2 (i.e. PWM-based LED operation) and experiment 3 (i.e. displaying values on a 7-segment display), with the required modifications. The initialization and configuration of the LED and 7-segment display component remain as before, with the expectation of the period of the TIM3 timer whose period (i.e. </w:t>
+      </w:r>
+      <w:proofErr w:type="spellStart"/>
       <w:r>
         <w:rPr>
           <w:i/>
@@ -3712,15 +3887,33 @@
         </w:rPr>
         <w:t>TIM_Period</w:t>
       </w:r>
-      <w:r>
-        <w:t xml:space="preserve">) and prescalar (i.e. </w:t>
-      </w:r>
+      <w:proofErr w:type="spellEnd"/>
+      <w:r>
+        <w:t xml:space="preserve">) and </w:t>
+      </w:r>
+      <w:proofErr w:type="spellStart"/>
+      <w:r>
+        <w:t>prescalar</w:t>
+      </w:r>
+      <w:proofErr w:type="spellEnd"/>
+      <w:r>
+        <w:t xml:space="preserve"> (i.e. </w:t>
+      </w:r>
+      <w:proofErr w:type="spellStart"/>
       <w:r>
         <w:rPr>
           <w:i/>
           <w:iCs/>
         </w:rPr>
-        <w:t>TIM_Prescalar)</w:t>
+        <w:t>TIM_Prescalar</w:t>
+      </w:r>
+      <w:proofErr w:type="spellEnd"/>
+      <w:r>
+        <w:rPr>
+          <w:i/>
+          <w:iCs/>
+        </w:rPr>
+        <w:t>)</w:t>
       </w:r>
       <w:r>
         <w:t xml:space="preserve"> were set to allow a (little bit too high) desired rate of 7.2 kHz, in order to allow for a nice looking brightness control effect. </w:t>
@@ -3739,7 +3932,15 @@
     </w:p>
     <w:p>
       <w:r>
-        <w:t xml:space="preserve">The alarm display, triggered when the detected temperature is above a certain pre-selected threshold, is implemented by turning on and off the 7-segment display for 1 second at a time. When an alarm is triggered, the display shows (during the second in which it is on) the current temperature or pitch angle depending on the current mode. When in the accelerometer mode, an LED is lit, with its brightness varying depending on the pitch angle. When the angle is 0 degrees, the LED is completely off, whereas when the angle is 180 degrees, the LED is the brightest. The LED’s brightness control was implemented using a pulse-width modulation (PWM) technique. The idea is similar, but slightly different from the one used in the second experiment. In particular, the pulse width period was set to 180, to allow 180 different brightness levels (i.e. one per each angle). The duty cycle is then equal to the current pitch angle. As a result, during a single PWM period the LED is on for the amount dictated by the duty cycle (and off for the rest of the period). For example, if the pitch angle was found to be 90 degrees, the LED alternates between being on and off for an equal amounts of time (i.e. half of the PWM period). The PWM is works with the TIM3 timer (as opposed to the SysTick timer, as was the case in experiment 2), which was set to run at 7.2 kHz. Therefore, using the same example as above, the LED would be on for 12.51 ms (i.e. </w:t>
+        <w:t xml:space="preserve">The alarm display, triggered when the detected temperature is above a certain pre-selected threshold, is implemented by turning on and off the 7-segment display for 1 second at a time. When an alarm is triggered, the display shows (during the second in which it is on) the current temperature or pitch angle depending on the current mode. When in the accelerometer mode, an LED is lit, with its brightness varying depending on the pitch angle. When the angle is 0 degrees, the LED is completely off, whereas when the angle is 180 degrees, the LED is the brightest. The LED’s brightness control was implemented using a pulse-width modulation (PWM) technique. The idea is similar, but slightly different from the one used in the second experiment. In particular, the pulse width period was set to 180, to allow 180 different brightness levels (i.e. one per each angle). The duty cycle is then equal to the current pitch angle. As a result, during a single PWM period the LED is on for the amount dictated by the duty cycle (and off for the rest of the period). For example, if the pitch angle was found to be 90 degrees, the LED alternates between being on and off for an equal amounts of time (i.e. half of the PWM period). The PWM is works with the TIM3 timer (as opposed to the </w:t>
+      </w:r>
+      <w:proofErr w:type="spellStart"/>
+      <w:r>
+        <w:t>SysTick</w:t>
+      </w:r>
+      <w:proofErr w:type="spellEnd"/>
+      <w:r>
+        <w:t xml:space="preserve"> timer, as was the case in experiment 2), which was set to run at 7.2 kHz. Therefore, using the same example as above, the LED would be on for 12.51 ms (i.e. </w:t>
       </w:r>
       <m:oMath>
         <m:r>
@@ -3757,6 +3958,7 @@
       <w:r>
         <w:t xml:space="preserve">As this thread operates at a significantly higher frequency and based on the fact that it is best to display values that are the most up-to-date as possible, this thread was set to have the lowest priority of the 4 threads (i.e. </w:t>
       </w:r>
+      <w:proofErr w:type="spellStart"/>
       <w:r>
         <w:rPr>
           <w:i/>
@@ -3764,6 +3966,7 @@
         </w:rPr>
         <w:t>osPriorityBelowNormal</w:t>
       </w:r>
+      <w:proofErr w:type="spellEnd"/>
       <w:r>
         <w:t xml:space="preserve">). Its default stack size was set to 400 bytes. Similar to the 3 other threads, the display thread waits on a signal (i.e. </w:t>
       </w:r>
@@ -3799,7 +4002,23 @@
         <w:t>Message</w:t>
       </w:r>
       <w:r>
-        <w:t xml:space="preserve">, which is type definition of a struct that wraps a single variable of type float. When any of the input threads has a new value (i.e. temperature/angle/pressed key), this value is sent using the appropriate queue. The “output” thread (i.e. display thread), serves as the receiver of these messages. In particular, the thread attempts to receive a message from each of the three queues. In order to not block on the waiting for any of the messages (which would cause unwanted delays in the visual feedback), the reception of the message is set to have a 0 timeout value (i.e. the second argument of the osMessageGet() function is 0). Therefore, if a message had been sent earlier, the display thread will successfully receive it and update the required value to this up-to-date value. Otherwise, if no message had been sent between the current moment and the last time the message was checked, the older value is used. </w:t>
+        <w:t xml:space="preserve">, which is type definition of a </w:t>
+      </w:r>
+      <w:proofErr w:type="spellStart"/>
+      <w:r>
+        <w:t>struct</w:t>
+      </w:r>
+      <w:proofErr w:type="spellEnd"/>
+      <w:r>
+        <w:t xml:space="preserve"> that wraps a single variable of type float. When any of the input threads has a new value (i.e. temperature/angle/pressed key), this value is sent using the appropriate queue. The “output” thread (i.e. display thread), serves as the receiver of these messages. In particular, the thread attempts to receive a message from each of the three queues. In order to not block on the waiting for any of the messages (which would cause unwanted delays in the visual feedback), the reception of the message is set to have a 0 timeout value (i.e. the second argument of the </w:t>
+      </w:r>
+      <w:proofErr w:type="spellStart"/>
+      <w:r>
+        <w:t>osMessageGet</w:t>
+      </w:r>
+      <w:proofErr w:type="spellEnd"/>
+      <w:r>
+        <w:t xml:space="preserve">() function is 0). Therefore, if a message had been sent earlier, the display thread will successfully receive it and update the required value to this up-to-date value. Otherwise, if no message had been sent between the current moment and the last time the message was checked, the older value is used. </w:t>
       </w:r>
     </w:p>
     <w:p>
@@ -3816,6 +4035,7 @@
       <w:r>
         <w:t xml:space="preserve">), all 3 queues can and are allocated memory from a common memory pool, </w:t>
       </w:r>
+      <w:proofErr w:type="spellStart"/>
       <w:r>
         <w:rPr>
           <w:i/>
@@ -3823,6 +4043,7 @@
         </w:rPr>
         <w:t>mem_pool</w:t>
       </w:r>
+      <w:proofErr w:type="spellEnd"/>
       <w:r>
         <w:t xml:space="preserve">, which is a pool of memory for queues of messages of type </w:t>
       </w:r>
@@ -3858,7 +4079,21 @@
     </w:p>
     <w:p>
       <w:r>
-        <w:t>Testing during this experiment was done in roughly two stages: testing the correct functionality of each module separately (module testing) and testing the correct functionality of the complete system. Testing the functionality includes not only making sure that the modules exhibit the expected behaviour, but also ensuring that the intended strict timing is met, by using the Keil real-time debugger to trace the timing of the different threads.</w:t>
+        <w:t xml:space="preserve">Testing during this experiment was done in roughly two stages: testing the correct functionality of each module separately (module testing) and testing the correct functionality of the complete system. Testing the functionality includes not only making sure that the modules exhibit the expected </w:t>
+      </w:r>
+      <w:r>
+        <w:t>behavior</w:t>
+      </w:r>
+      <w:r>
+        <w:t xml:space="preserve">, but also ensuring that the intended strict timing is met, by using the </w:t>
+      </w:r>
+      <w:proofErr w:type="spellStart"/>
+      <w:r>
+        <w:t>Keil</w:t>
+      </w:r>
+      <w:proofErr w:type="spellEnd"/>
+      <w:r>
+        <w:t xml:space="preserve"> real-time debugger to trace the timing of the different threads.</w:t>
       </w:r>
     </w:p>
     <w:p>
@@ -3871,7 +4106,27 @@
     </w:p>
     <w:p>
       <w:r>
-        <w:t xml:space="preserve">Before making any significant functional changes, each of the modules was minimally modified to work using the RTOS threads (i.e. setting up threads, creating thread handlers, adding signals, etc.). At that point, each of the modules was tested separately (while the other modules were “disabled”), to ensure that the behaviour exhibited by each module remained as before (using the same testing procedures as described in the previous experiments). Once it was observed that a module functions properly, the Keil’s Event Viewer was used in order to study the timing of the threads to ensure that the each module runs when and as often as expected (e.g. the 100 Hz MEMS sensor thread runs roughly every 0.01 seconds). </w:t>
+        <w:t xml:space="preserve">Before making any significant functional changes, each of the modules was minimally modified to work using the RTOS threads (i.e. setting up threads, creating thread handlers, adding signals, etc.). At that point, each of the modules was tested separately (while the other modules were “disabled”), to ensure that the </w:t>
+      </w:r>
+      <w:proofErr w:type="spellStart"/>
+      <w:r>
+        <w:t>behaviour</w:t>
+      </w:r>
+      <w:proofErr w:type="spellEnd"/>
+      <w:r>
+        <w:t xml:space="preserve"> exhibited by each module remained as before (using the same testing procedures as described in the previous experiments). Once it was observed that a module functions properly, the </w:t>
+      </w:r>
+      <w:proofErr w:type="spellStart"/>
+      <w:r>
+        <w:t>Keil’s</w:t>
+      </w:r>
+      <w:proofErr w:type="spellEnd"/>
+      <w:r>
+        <w:t xml:space="preserve"> Event Viewer was used in order to study the timing of the threads to ensure that the each module </w:t>
+      </w:r>
+      <w:r>
+        <w:lastRenderedPageBreak/>
+        <w:t xml:space="preserve">runs when and as often as expected (e.g. the 100 Hz MEMS sensor thread runs roughly every 0.01 seconds). </w:t>
       </w:r>
     </w:p>
     <w:p>
@@ -3879,13 +4134,18 @@
         <w:pStyle w:val="Heading2"/>
       </w:pPr>
       <w:r>
-        <w:lastRenderedPageBreak/>
         <w:t>System testing</w:t>
       </w:r>
     </w:p>
     <w:p>
       <w:r>
-        <w:t>Once it was confirmed that each module works as expected on its own, the required modifications to each module, as well as the inter-thread communication were implemented. The modifications were made incrementally and testing of the system was done to ensure that it exhibits the expected behaviour. Once all the modifications were made and the entire system was implemented, the entire system was once again tested and appeared to behave as expected. In particular, using the keypad the user was able to correctly switch between the temperature and accelerometer modes. Once in the accelerometer mode the user was able to use the keypad to switch between the LEDs to be lit. It was observed that the brightness of the selected LED varied correctly, from completely off at 0 degrees to the brightest at 180 degrees. In both modes, the 7-segment display appeared to show the correct values in real-time (i.e. the processor temperature and pitch angle, depending on the selected mode). It was also verified that the displayed pitch angle and temperature appeared sensible (using the hair dryer to vary the processor’s temperature). Finally, it was confirmed that once the temperature reached a temperature equal or greater than the pre-selected threshold temperature, the alarm effect was correctly displayed on the 7-segment display. Moreover, when going below the threshold temperature, normal operation resumed as expected.</w:t>
+        <w:t xml:space="preserve">Once it was confirmed that each module works as expected on its own, the required modifications to each module, as well as the inter-thread communication were implemented. The modifications were made incrementally and testing of the system was done to ensure that it exhibits the expected </w:t>
+      </w:r>
+      <w:r>
+        <w:t>behavior</w:t>
+      </w:r>
+      <w:r>
+        <w:t>. Once all the modifications were made and the entire system was implemented, the entire system was once again tested and appeared to behave as expected. In particular, using the keypad the user was able to correctly switch between the temperature and accelerometer modes. Once in the accelerometer mode the user was able to use the keypad to switch between the LEDs to be lit. It was observed that the brightness of the selected LED varied correctly, from completely off at 0 degrees to the brightest at 180 degrees. In both modes, the 7-segment display appeared to show the correct values in real-time (i.e. the processor temperature and pitch angle, depending on the selected mode). It was also verified that the displayed pitch angle and temperature appeared sensible (using the hair dryer to vary the processor’s temperature). Finally, it was confirmed that once the temperature reached a temperature equal or greater than the pre-selected threshold temperature, the alarm effect was correctly displayed on the 7-segment display. Moreover, when going below the threshold temperature, normal operation resumed as expected.</w:t>
       </w:r>
     </w:p>
     <w:p>
@@ -3909,7 +4169,25 @@
     </w:p>
     <w:p>
       <w:r>
-        <w:t>Leveraging work done in the previous experiments, multiple module (inputs/sensors and outputs/displays) were combined into a single multi-threaded system. The system was designed to operate in 2 modes: temperature mode and accelerometer mode. In temperature mode, the system displays the processor temperature on a 7-segment display. In accelerometer mode, the board’s pitch angle is displayed on the 7-segment display, in addition to an onboard LED being lit, with its brightness being a function of the pitch angle. A keypad provides the user with a means with which the modes can be switched. Furthermore, the keypad can be used to select which of the 4 LEDs is to be lit in the accelerometer mode. Using the RTX RTOS, the various modules (the temperature sensor, MEMS, keypad and display(s)) were each implemented in a separate thread. Message queues were used in order to communicate between the threads and ensure a thread-safe behaviour. The behaviour and timing of the modules were tested both separately, as well as after being combined into a complete system. The overall system appeared to showcase the expected behaviour with the various sensors, inputs and outputs working concurrently, following the RTOS imposed strict timing and exhibiting the required functionality.</w:t>
+        <w:t xml:space="preserve">Leveraging work done in the previous experiments, multiple module (inputs/sensors and outputs/displays) were combined into a single multi-threaded system. The system was designed to operate in 2 modes: temperature mode and accelerometer mode. In temperature mode, the system displays the processor temperature on a 7-segment display. In accelerometer mode, the board’s pitch angle is displayed on the 7-segment display, in addition to an onboard LED being lit, with its brightness being a function of the pitch angle. A keypad provides the user with a means with which the modes can be switched. Furthermore, the keypad can be used to select which of the 4 LEDs is to be lit in the accelerometer mode. Using the RTX RTOS, the various modules (the temperature sensor, MEMS, keypad and display(s)) were each implemented in a separate thread. Message queues were used in order to communicate between the threads and ensure a thread-safe </w:t>
+      </w:r>
+      <w:r>
+        <w:t>behavior</w:t>
+      </w:r>
+      <w:r>
+        <w:t xml:space="preserve">. The </w:t>
+      </w:r>
+      <w:r>
+        <w:t>behavior</w:t>
+      </w:r>
+      <w:r>
+        <w:t xml:space="preserve"> and timing of the modules were tested both separately, as well as after being combined into a complete system. The overall system appeared to showcase the expected </w:t>
+      </w:r>
+      <w:r>
+        <w:t>behavior</w:t>
+      </w:r>
+      <w:r>
+        <w:t xml:space="preserve"> with the various sensors, inputs and outputs working concurrently, following the RTOS imposed strict timing and exhibiting the required functionality.</w:t>
       </w:r>
     </w:p>
     <w:p/>
@@ -3928,7 +4206,6 @@
         <w:rPr>
           <w:rFonts w:asciiTheme="minorHAnsi" w:hAnsiTheme="minorHAnsi" w:cs="Times New Roman"/>
         </w:rPr>
-        <w:lastRenderedPageBreak/>
         <w:t>References</w:t>
       </w:r>
     </w:p>
@@ -3962,26 +4239,26 @@
       <w:tblPr>
         <w:tblW w:w="5000" w:type="pct"/>
         <w:tblCellSpacing w:w="15" w:type="dxa"/>
-        <w:tblLayout w:type="fixed"/>
         <w:tblCellMar>
           <w:top w:w="15" w:type="dxa"/>
           <w:left w:w="15" w:type="dxa"/>
           <w:bottom w:w="15" w:type="dxa"/>
           <w:right w:w="15" w:type="dxa"/>
         </w:tblCellMar>
-        <w:tblLook w:val="04A0" w:firstRow="1" w:lastRow="0" w:firstColumn="1" w:lastColumn="0" w:noHBand="0" w:noVBand="1"/>
+        <w:tblLook w:val="04A0"/>
       </w:tblPr>
       <w:tblGrid>
-        <w:gridCol w:w="466"/>
-        <w:gridCol w:w="8894"/>
+        <w:gridCol w:w="322"/>
+        <w:gridCol w:w="9128"/>
       </w:tblGrid>
       <w:tr>
         <w:trPr>
+          <w:divId w:val="1045986774"/>
           <w:tblCellSpacing w:w="15" w:type="dxa"/>
         </w:trPr>
         <w:tc>
           <w:tcPr>
-            <w:tcW w:w="225" w:type="pct"/>
+            <w:tcW w:w="50" w:type="pct"/>
             <w:hideMark/>
           </w:tcPr>
           <w:p>
@@ -4002,7 +4279,7 @@
         </w:tc>
         <w:tc>
           <w:tcPr>
-            <w:tcW w:w="4727" w:type="pct"/>
+            <w:tcW w:w="0" w:type="auto"/>
             <w:hideMark/>
           </w:tcPr>
           <w:p>
@@ -4038,11 +4315,12 @@
       </w:tr>
       <w:tr>
         <w:trPr>
+          <w:divId w:val="1045986774"/>
           <w:tblCellSpacing w:w="15" w:type="dxa"/>
         </w:trPr>
         <w:tc>
           <w:tcPr>
-            <w:tcW w:w="225" w:type="pct"/>
+            <w:tcW w:w="50" w:type="pct"/>
             <w:hideMark/>
           </w:tcPr>
           <w:p>
@@ -4063,7 +4341,7 @@
         </w:tc>
         <w:tc>
           <w:tcPr>
-            <w:tcW w:w="4727" w:type="pct"/>
+            <w:tcW w:w="0" w:type="auto"/>
             <w:hideMark/>
           </w:tcPr>
           <w:p>
@@ -4099,11 +4377,12 @@
       </w:tr>
       <w:tr>
         <w:trPr>
+          <w:divId w:val="1045986774"/>
           <w:tblCellSpacing w:w="15" w:type="dxa"/>
         </w:trPr>
         <w:tc>
           <w:tcPr>
-            <w:tcW w:w="225" w:type="pct"/>
+            <w:tcW w:w="50" w:type="pct"/>
             <w:hideMark/>
           </w:tcPr>
           <w:p>
@@ -4124,7 +4403,7 @@
         </w:tc>
         <w:tc>
           <w:tcPr>
-            <w:tcW w:w="4727" w:type="pct"/>
+            <w:tcW w:w="0" w:type="auto"/>
             <w:hideMark/>
           </w:tcPr>
           <w:p>
@@ -4146,11 +4425,12 @@
       </w:tr>
       <w:tr>
         <w:trPr>
+          <w:divId w:val="1045986774"/>
           <w:tblCellSpacing w:w="15" w:type="dxa"/>
         </w:trPr>
         <w:tc>
           <w:tcPr>
-            <w:tcW w:w="225" w:type="pct"/>
+            <w:tcW w:w="50" w:type="pct"/>
             <w:hideMark/>
           </w:tcPr>
           <w:p>
@@ -4171,7 +4451,7 @@
         </w:tc>
         <w:tc>
           <w:tcPr>
-            <w:tcW w:w="4727" w:type="pct"/>
+            <w:tcW w:w="0" w:type="auto"/>
             <w:hideMark/>
           </w:tcPr>
           <w:p>
@@ -4204,150 +4484,10 @@
           </w:p>
         </w:tc>
       </w:tr>
-      <w:tr>
-        <w:trPr>
-          <w:tblCellSpacing w:w="15" w:type="dxa"/>
-        </w:trPr>
-        <w:tc>
-          <w:tcPr>
-            <w:tcW w:w="225" w:type="pct"/>
-            <w:hideMark/>
-          </w:tcPr>
-          <w:p>
-            <w:pPr>
-              <w:pStyle w:val="Bibliography"/>
-              <w:rPr>
-                <w:rFonts w:eastAsiaTheme="minorEastAsia"/>
-                <w:noProof/>
-              </w:rPr>
-            </w:pPr>
-            <w:r>
-              <w:rPr>
-                <w:noProof/>
-              </w:rPr>
-              <w:t xml:space="preserve">[5] </w:t>
-            </w:r>
-          </w:p>
-        </w:tc>
-        <w:tc>
-          <w:tcPr>
-            <w:tcW w:w="4727" w:type="pct"/>
-            <w:hideMark/>
-          </w:tcPr>
-          <w:p>
-            <w:pPr>
-              <w:pStyle w:val="Bibliography"/>
-              <w:rPr>
-                <w:rFonts w:eastAsiaTheme="minorEastAsia"/>
-                <w:noProof/>
-              </w:rPr>
-            </w:pPr>
-            <w:r>
-              <w:rPr>
-                <w:noProof/>
-              </w:rPr>
-              <w:t>"UM1472 User manual Discovery kit for STM32F407/417 lines," STMicroelectronics, 2014. [Online]. Available: http://www.st.com/st-web-ui/static/active/en/resource/technical/document/user_manual/DM00039084.pdf?s_searchtype=keyword. [Accessed 21 February 2015].</w:t>
-            </w:r>
-          </w:p>
-        </w:tc>
-      </w:tr>
-      <w:tr>
-        <w:trPr>
-          <w:tblCellSpacing w:w="15" w:type="dxa"/>
-        </w:trPr>
-        <w:tc>
-          <w:tcPr>
-            <w:tcW w:w="225" w:type="pct"/>
-            <w:hideMark/>
-          </w:tcPr>
-          <w:p>
-            <w:pPr>
-              <w:pStyle w:val="Bibliography"/>
-              <w:rPr>
-                <w:rFonts w:eastAsiaTheme="minorEastAsia"/>
-                <w:noProof/>
-              </w:rPr>
-            </w:pPr>
-            <w:r>
-              <w:rPr>
-                <w:noProof/>
-              </w:rPr>
-              <w:t xml:space="preserve">[6] </w:t>
-            </w:r>
-          </w:p>
-        </w:tc>
-        <w:tc>
-          <w:tcPr>
-            <w:tcW w:w="4727" w:type="pct"/>
-            <w:hideMark/>
-          </w:tcPr>
-          <w:p>
-            <w:pPr>
-              <w:pStyle w:val="Bibliography"/>
-              <w:rPr>
-                <w:rFonts w:eastAsiaTheme="minorEastAsia"/>
-                <w:noProof/>
-              </w:rPr>
-            </w:pPr>
-            <w:r>
-              <w:rPr>
-                <w:noProof/>
-              </w:rPr>
-              <w:t>"RM0090 Reference manual STM32F405xx, STM32F407xx, STM32F415xx, and STM32F417xx advanced ARM-based 32-bit MCUs," STMicroelectronics, 2014. [Online]. Available: http://www.st.com/st-web-ui/static/active/en/resource/technical/document/reference_manual/DM00031020.pdf. [Accessed 21 February 2015].</w:t>
-            </w:r>
-          </w:p>
-        </w:tc>
-      </w:tr>
-      <w:tr>
-        <w:trPr>
-          <w:tblCellSpacing w:w="15" w:type="dxa"/>
-        </w:trPr>
-        <w:tc>
-          <w:tcPr>
-            <w:tcW w:w="225" w:type="pct"/>
-            <w:hideMark/>
-          </w:tcPr>
-          <w:p>
-            <w:pPr>
-              <w:pStyle w:val="Bibliography"/>
-              <w:rPr>
-                <w:rFonts w:eastAsiaTheme="minorEastAsia"/>
-                <w:noProof/>
-              </w:rPr>
-            </w:pPr>
-            <w:r>
-              <w:rPr>
-                <w:noProof/>
-              </w:rPr>
-              <w:t xml:space="preserve">[7] </w:t>
-            </w:r>
-          </w:p>
-        </w:tc>
-        <w:tc>
-          <w:tcPr>
-            <w:tcW w:w="4727" w:type="pct"/>
-            <w:hideMark/>
-          </w:tcPr>
-          <w:p>
-            <w:pPr>
-              <w:pStyle w:val="Bibliography"/>
-              <w:rPr>
-                <w:rFonts w:eastAsiaTheme="minorEastAsia"/>
-                <w:noProof/>
-              </w:rPr>
-            </w:pPr>
-            <w:r>
-              <w:rPr>
-                <w:noProof/>
-              </w:rPr>
-              <w:t>"STM32F405xx/STM32F407xx Datasheet," STMicroelectronics, 2013. [Online]. Available: http://www.st.com/st-web-ui/static/active/en/resource/technical/document/datasheet/DM00037051.pdf. [Accessed 21 February 2015].</w:t>
-            </w:r>
-          </w:p>
-        </w:tc>
-      </w:tr>
     </w:tbl>
     <w:p>
       <w:pPr>
+        <w:divId w:val="1045986774"/>
         <w:rPr>
           <w:rFonts w:eastAsia="Times New Roman"/>
           <w:noProof/>
@@ -4417,7 +4557,7 @@
 </file>
 
 <file path=word/endnotes.xml><?xml version="1.0" encoding="utf-8"?>
-<w:endnotes xmlns:wpc="http://schemas.microsoft.com/office/word/2010/wordprocessingCanvas" xmlns:mc="http://schemas.openxmlformats.org/markup-compatibility/2006" xmlns:o="urn:schemas-microsoft-com:office:office" xmlns:r="http://schemas.openxmlformats.org/officeDocument/2006/relationships" xmlns:m="http://schemas.openxmlformats.org/officeDocument/2006/math" xmlns:v="urn:schemas-microsoft-com:vml" xmlns:wp14="http://schemas.microsoft.com/office/word/2010/wordprocessingDrawing" xmlns:wp="http://schemas.openxmlformats.org/drawingml/2006/wordprocessingDrawing" xmlns:w10="urn:schemas-microsoft-com:office:word" xmlns:w="http://schemas.openxmlformats.org/wordprocessingml/2006/main" xmlns:w14="http://schemas.microsoft.com/office/word/2010/wordml" xmlns:w15="http://schemas.microsoft.com/office/word/2012/wordml" xmlns:wpg="http://schemas.microsoft.com/office/word/2010/wordprocessingGroup" xmlns:wpi="http://schemas.microsoft.com/office/word/2010/wordprocessingInk" xmlns:wne="http://schemas.microsoft.com/office/word/2006/wordml" xmlns:wps="http://schemas.microsoft.com/office/word/2010/wordprocessingShape" mc:Ignorable="w14 w15 wp14">
+<w:endnotes xmlns:ve="http://schemas.openxmlformats.org/markup-compatibility/2006" xmlns:o="urn:schemas-microsoft-com:office:office" xmlns:r="http://schemas.openxmlformats.org/officeDocument/2006/relationships" xmlns:m="http://schemas.openxmlformats.org/officeDocument/2006/math" xmlns:v="urn:schemas-microsoft-com:vml" xmlns:wp="http://schemas.openxmlformats.org/drawingml/2006/wordprocessingDrawing" xmlns:w10="urn:schemas-microsoft-com:office:word" xmlns:w="http://schemas.openxmlformats.org/wordprocessingml/2006/main" xmlns:wne="http://schemas.microsoft.com/office/word/2006/wordml">
   <w:endnote w:type="separator" w:id="-1">
     <w:p>
       <w:pPr>
@@ -4442,7 +4582,7 @@
 </file>
 
 <file path=word/footer1.xml><?xml version="1.0" encoding="utf-8"?>
-<w:ftr xmlns:wpc="http://schemas.microsoft.com/office/word/2010/wordprocessingCanvas" xmlns:mc="http://schemas.openxmlformats.org/markup-compatibility/2006" xmlns:o="urn:schemas-microsoft-com:office:office" xmlns:r="http://schemas.openxmlformats.org/officeDocument/2006/relationships" xmlns:m="http://schemas.openxmlformats.org/officeDocument/2006/math" xmlns:v="urn:schemas-microsoft-com:vml" xmlns:wp14="http://schemas.microsoft.com/office/word/2010/wordprocessingDrawing" xmlns:wp="http://schemas.openxmlformats.org/drawingml/2006/wordprocessingDrawing" xmlns:w10="urn:schemas-microsoft-com:office:word" xmlns:w="http://schemas.openxmlformats.org/wordprocessingml/2006/main" xmlns:w14="http://schemas.microsoft.com/office/word/2010/wordml" xmlns:w15="http://schemas.microsoft.com/office/word/2012/wordml" xmlns:wpg="http://schemas.microsoft.com/office/word/2010/wordprocessingGroup" xmlns:wpi="http://schemas.microsoft.com/office/word/2010/wordprocessingInk" xmlns:wne="http://schemas.microsoft.com/office/word/2006/wordml" xmlns:wps="http://schemas.microsoft.com/office/word/2010/wordprocessingShape" mc:Ignorable="w14 w15 wp14">
+<w:ftr xmlns:ve="http://schemas.openxmlformats.org/markup-compatibility/2006" xmlns:o="urn:schemas-microsoft-com:office:office" xmlns:r="http://schemas.openxmlformats.org/officeDocument/2006/relationships" xmlns:m="http://schemas.openxmlformats.org/officeDocument/2006/math" xmlns:v="urn:schemas-microsoft-com:vml" xmlns:wp="http://schemas.openxmlformats.org/drawingml/2006/wordprocessingDrawing" xmlns:w10="urn:schemas-microsoft-com:office:word" xmlns:w="http://schemas.openxmlformats.org/wordprocessingml/2006/main" xmlns:wne="http://schemas.microsoft.com/office/word/2006/wordml">
   <w:sdt>
     <w:sdtPr>
       <w:id w:val="6282379"/>
@@ -4451,7 +4591,6 @@
         <w:docPartUnique/>
       </w:docPartObj>
     </w:sdtPr>
-    <w:sdtEndPr/>
     <w:sdtContent>
       <w:p>
         <w:pPr>
@@ -4491,7 +4630,7 @@
 </file>
 
 <file path=word/footnotes.xml><?xml version="1.0" encoding="utf-8"?>
-<w:footnotes xmlns:wpc="http://schemas.microsoft.com/office/word/2010/wordprocessingCanvas" xmlns:mc="http://schemas.openxmlformats.org/markup-compatibility/2006" xmlns:o="urn:schemas-microsoft-com:office:office" xmlns:r="http://schemas.openxmlformats.org/officeDocument/2006/relationships" xmlns:m="http://schemas.openxmlformats.org/officeDocument/2006/math" xmlns:v="urn:schemas-microsoft-com:vml" xmlns:wp14="http://schemas.microsoft.com/office/word/2010/wordprocessingDrawing" xmlns:wp="http://schemas.openxmlformats.org/drawingml/2006/wordprocessingDrawing" xmlns:w10="urn:schemas-microsoft-com:office:word" xmlns:w="http://schemas.openxmlformats.org/wordprocessingml/2006/main" xmlns:w14="http://schemas.microsoft.com/office/word/2010/wordml" xmlns:w15="http://schemas.microsoft.com/office/word/2012/wordml" xmlns:wpg="http://schemas.microsoft.com/office/word/2010/wordprocessingGroup" xmlns:wpi="http://schemas.microsoft.com/office/word/2010/wordprocessingInk" xmlns:wne="http://schemas.microsoft.com/office/word/2006/wordml" xmlns:wps="http://schemas.microsoft.com/office/word/2010/wordprocessingShape" mc:Ignorable="w14 w15 wp14">
+<w:footnotes xmlns:ve="http://schemas.openxmlformats.org/markup-compatibility/2006" xmlns:o="urn:schemas-microsoft-com:office:office" xmlns:r="http://schemas.openxmlformats.org/officeDocument/2006/relationships" xmlns:m="http://schemas.openxmlformats.org/officeDocument/2006/math" xmlns:v="urn:schemas-microsoft-com:vml" xmlns:wp="http://schemas.openxmlformats.org/drawingml/2006/wordprocessingDrawing" xmlns:w10="urn:schemas-microsoft-com:office:word" xmlns:w="http://schemas.openxmlformats.org/wordprocessingml/2006/main" xmlns:wne="http://schemas.microsoft.com/office/word/2006/wordml">
   <w:footnote w:type="separator" w:id="-1">
     <w:p>
       <w:pPr>
@@ -4516,7 +4655,7 @@
 </file>
 
 <file path=word/numbering.xml><?xml version="1.0" encoding="utf-8"?>
-<w:numbering xmlns:wpc="http://schemas.microsoft.com/office/word/2010/wordprocessingCanvas" xmlns:mc="http://schemas.openxmlformats.org/markup-compatibility/2006" xmlns:o="urn:schemas-microsoft-com:office:office" xmlns:r="http://schemas.openxmlformats.org/officeDocument/2006/relationships" xmlns:m="http://schemas.openxmlformats.org/officeDocument/2006/math" xmlns:v="urn:schemas-microsoft-com:vml" xmlns:wp14="http://schemas.microsoft.com/office/word/2010/wordprocessingDrawing" xmlns:wp="http://schemas.openxmlformats.org/drawingml/2006/wordprocessingDrawing" xmlns:w10="urn:schemas-microsoft-com:office:word" xmlns:w="http://schemas.openxmlformats.org/wordprocessingml/2006/main" xmlns:w14="http://schemas.microsoft.com/office/word/2010/wordml" xmlns:w15="http://schemas.microsoft.com/office/word/2012/wordml" xmlns:wpg="http://schemas.microsoft.com/office/word/2010/wordprocessingGroup" xmlns:wpi="http://schemas.microsoft.com/office/word/2010/wordprocessingInk" xmlns:wne="http://schemas.microsoft.com/office/word/2006/wordml" xmlns:wps="http://schemas.microsoft.com/office/word/2010/wordprocessingShape" mc:Ignorable="w14 w15 wp14">
+<w:numbering xmlns:ve="http://schemas.openxmlformats.org/markup-compatibility/2006" xmlns:o="urn:schemas-microsoft-com:office:office" xmlns:r="http://schemas.openxmlformats.org/officeDocument/2006/relationships" xmlns:m="http://schemas.openxmlformats.org/officeDocument/2006/math" xmlns:v="urn:schemas-microsoft-com:vml" xmlns:wp="http://schemas.openxmlformats.org/drawingml/2006/wordprocessingDrawing" xmlns:w10="urn:schemas-microsoft-com:office:word" xmlns:w="http://schemas.openxmlformats.org/wordprocessingml/2006/main" xmlns:wne="http://schemas.microsoft.com/office/word/2006/wordml">
   <w:abstractNum w:abstractNumId="0">
     <w:nsid w:val="13E86343"/>
     <w:multiLevelType w:val="hybridMultilevel"/>
@@ -4633,7 +4772,7 @@
   <w:abstractNum w:abstractNumId="1">
     <w:nsid w:val="153A75EE"/>
     <w:multiLevelType w:val="multilevel"/>
-    <w:tmpl w:val="BCC43882"/>
+    <w:tmpl w:val="7B8E58DE"/>
     <w:styleLink w:val="Headings"/>
     <w:lvl w:ilvl="0">
       <w:start w:val="1"/>
@@ -4974,6 +5113,12 @@
     </w:lvl>
   </w:abstractNum>
   <w:abstractNum w:abstractNumId="4">
+    <w:nsid w:val="4D4F1942"/>
+    <w:multiLevelType w:val="multilevel"/>
+    <w:tmpl w:val="7B8E58DE"/>
+    <w:numStyleLink w:val="Headings"/>
+  </w:abstractNum>
+  <w:abstractNum w:abstractNumId="5">
     <w:nsid w:val="5E0662F3"/>
     <w:multiLevelType w:val="multilevel"/>
     <w:tmpl w:val="E4C87CAA"/>
@@ -5086,7 +5231,7 @@
       </w:rPr>
     </w:lvl>
   </w:abstractNum>
-  <w:abstractNum w:abstractNumId="5">
+  <w:abstractNum w:abstractNumId="6">
     <w:nsid w:val="777E744A"/>
     <w:multiLevelType w:val="multilevel"/>
     <w:tmpl w:val="F4142A78"/>
@@ -5199,10 +5344,10 @@
       </w:rPr>
     </w:lvl>
   </w:abstractNum>
-  <w:abstractNum w:abstractNumId="6">
+  <w:abstractNum w:abstractNumId="7">
     <w:nsid w:val="79017CF1"/>
     <w:multiLevelType w:val="multilevel"/>
-    <w:tmpl w:val="BCC43882"/>
+    <w:tmpl w:val="7B8E58DE"/>
     <w:numStyleLink w:val="Headings"/>
   </w:abstractNum>
   <w:num w:numId="1">
@@ -5213,6 +5358,14 @@
   </w:num>
   <w:num w:numId="3">
     <w:abstractNumId w:val="1"/>
+    <w:lvlOverride w:ilvl="0">
+      <w:lvl w:ilvl="0">
+        <w:numFmt w:val="decimal"/>
+        <w:pStyle w:val="Heading1"/>
+        <w:lvlText w:val=""/>
+        <w:lvlJc w:val="left"/>
+      </w:lvl>
+    </w:lvlOverride>
     <w:lvlOverride w:ilvl="1">
       <w:lvl w:ilvl="1">
         <w:start w:val="1"/>
@@ -5260,22 +5413,28 @@
     </w:lvlOverride>
   </w:num>
   <w:num w:numId="5">
-    <w:abstractNumId w:val="6"/>
+    <w:abstractNumId w:val="7"/>
   </w:num>
   <w:num w:numId="6">
-    <w:abstractNumId w:val="4"/>
+    <w:abstractNumId w:val="5"/>
   </w:num>
   <w:num w:numId="7">
-    <w:abstractNumId w:val="5"/>
+    <w:abstractNumId w:val="6"/>
   </w:num>
   <w:num w:numId="8">
     <w:abstractNumId w:val="3"/>
+  </w:num>
+  <w:num w:numId="9">
+    <w:abstractNumId w:val="1"/>
+  </w:num>
+  <w:num w:numId="10">
+    <w:abstractNumId w:val="4"/>
   </w:num>
 </w:numbering>
 </file>
 
 <file path=word/styles.xml><?xml version="1.0" encoding="utf-8"?>
-<w:styles xmlns:mc="http://schemas.openxmlformats.org/markup-compatibility/2006" xmlns:r="http://schemas.openxmlformats.org/officeDocument/2006/relationships" xmlns:w="http://schemas.openxmlformats.org/wordprocessingml/2006/main" xmlns:w14="http://schemas.microsoft.com/office/word/2010/wordml" xmlns:w15="http://schemas.microsoft.com/office/word/2012/wordml" mc:Ignorable="w14 w15">
+<w:styles xmlns:r="http://schemas.openxmlformats.org/officeDocument/2006/relationships" xmlns:w="http://schemas.openxmlformats.org/wordprocessingml/2006/main">
   <w:docDefaults>
     <w:rPrDefault>
       <w:rPr>
@@ -5291,378 +5450,144 @@
       </w:pPr>
     </w:pPrDefault>
   </w:docDefaults>
-  <w:latentStyles w:defLockedState="0" w:defUIPriority="99" w:defSemiHidden="0" w:defUnhideWhenUsed="0" w:defQFormat="0" w:count="371">
-    <w:lsdException w:name="Normal" w:uiPriority="0" w:qFormat="1"/>
-    <w:lsdException w:name="heading 1" w:uiPriority="9" w:qFormat="1"/>
-    <w:lsdException w:name="heading 2" w:semiHidden="1" w:uiPriority="9" w:unhideWhenUsed="1" w:qFormat="1"/>
-    <w:lsdException w:name="heading 3" w:semiHidden="1" w:uiPriority="9" w:unhideWhenUsed="1" w:qFormat="1"/>
-    <w:lsdException w:name="heading 4" w:semiHidden="1" w:uiPriority="9" w:unhideWhenUsed="1" w:qFormat="1"/>
-    <w:lsdException w:name="heading 5" w:semiHidden="1" w:uiPriority="9" w:unhideWhenUsed="1" w:qFormat="1"/>
-    <w:lsdException w:name="heading 6" w:semiHidden="1" w:uiPriority="9" w:unhideWhenUsed="1" w:qFormat="1"/>
-    <w:lsdException w:name="heading 7" w:semiHidden="1" w:uiPriority="9" w:unhideWhenUsed="1" w:qFormat="1"/>
-    <w:lsdException w:name="heading 8" w:semiHidden="1" w:uiPriority="9" w:unhideWhenUsed="1" w:qFormat="1"/>
-    <w:lsdException w:name="heading 9" w:semiHidden="1" w:uiPriority="9" w:unhideWhenUsed="1" w:qFormat="1"/>
-    <w:lsdException w:name="index 1" w:semiHidden="1" w:unhideWhenUsed="1"/>
-    <w:lsdException w:name="index 2" w:semiHidden="1" w:unhideWhenUsed="1"/>
-    <w:lsdException w:name="index 3" w:semiHidden="1" w:unhideWhenUsed="1"/>
-    <w:lsdException w:name="index 4" w:semiHidden="1" w:unhideWhenUsed="1"/>
-    <w:lsdException w:name="index 5" w:semiHidden="1" w:unhideWhenUsed="1"/>
-    <w:lsdException w:name="index 6" w:semiHidden="1" w:unhideWhenUsed="1"/>
-    <w:lsdException w:name="index 7" w:semiHidden="1" w:unhideWhenUsed="1"/>
-    <w:lsdException w:name="index 8" w:semiHidden="1" w:unhideWhenUsed="1"/>
-    <w:lsdException w:name="index 9" w:semiHidden="1" w:unhideWhenUsed="1"/>
-    <w:lsdException w:name="toc 1" w:semiHidden="1" w:uiPriority="39" w:unhideWhenUsed="1"/>
-    <w:lsdException w:name="toc 2" w:semiHidden="1" w:uiPriority="39" w:unhideWhenUsed="1"/>
-    <w:lsdException w:name="toc 3" w:semiHidden="1" w:uiPriority="39" w:unhideWhenUsed="1"/>
-    <w:lsdException w:name="toc 4" w:semiHidden="1" w:uiPriority="39" w:unhideWhenUsed="1"/>
-    <w:lsdException w:name="toc 5" w:semiHidden="1" w:uiPriority="39" w:unhideWhenUsed="1"/>
-    <w:lsdException w:name="toc 6" w:semiHidden="1" w:uiPriority="39" w:unhideWhenUsed="1"/>
-    <w:lsdException w:name="toc 7" w:semiHidden="1" w:uiPriority="39" w:unhideWhenUsed="1"/>
-    <w:lsdException w:name="toc 8" w:semiHidden="1" w:uiPriority="39" w:unhideWhenUsed="1"/>
-    <w:lsdException w:name="toc 9" w:semiHidden="1" w:uiPriority="39" w:unhideWhenUsed="1"/>
-    <w:lsdException w:name="Normal Indent" w:semiHidden="1" w:unhideWhenUsed="1"/>
-    <w:lsdException w:name="footnote text" w:semiHidden="1" w:unhideWhenUsed="1"/>
-    <w:lsdException w:name="annotation text" w:semiHidden="1" w:unhideWhenUsed="1"/>
-    <w:lsdException w:name="header" w:semiHidden="1" w:unhideWhenUsed="1"/>
-    <w:lsdException w:name="footer" w:semiHidden="1" w:unhideWhenUsed="1"/>
-    <w:lsdException w:name="index heading" w:semiHidden="1" w:unhideWhenUsed="1"/>
-    <w:lsdException w:name="caption" w:semiHidden="1" w:uiPriority="35" w:unhideWhenUsed="1" w:qFormat="1"/>
-    <w:lsdException w:name="table of figures" w:semiHidden="1" w:unhideWhenUsed="1"/>
-    <w:lsdException w:name="envelope address" w:semiHidden="1" w:unhideWhenUsed="1"/>
-    <w:lsdException w:name="envelope return" w:semiHidden="1" w:unhideWhenUsed="1"/>
-    <w:lsdException w:name="footnote reference" w:semiHidden="1" w:unhideWhenUsed="1"/>
-    <w:lsdException w:name="annotation reference" w:semiHidden="1" w:unhideWhenUsed="1"/>
-    <w:lsdException w:name="line number" w:semiHidden="1" w:unhideWhenUsed="1"/>
-    <w:lsdException w:name="page number" w:semiHidden="1" w:unhideWhenUsed="1"/>
-    <w:lsdException w:name="endnote reference" w:semiHidden="1" w:unhideWhenUsed="1"/>
-    <w:lsdException w:name="endnote text" w:semiHidden="1" w:unhideWhenUsed="1"/>
-    <w:lsdException w:name="table of authorities" w:semiHidden="1" w:unhideWhenUsed="1"/>
-    <w:lsdException w:name="macro" w:semiHidden="1" w:unhideWhenUsed="1"/>
-    <w:lsdException w:name="toa heading" w:semiHidden="1" w:unhideWhenUsed="1"/>
-    <w:lsdException w:name="List" w:semiHidden="1" w:unhideWhenUsed="1"/>
-    <w:lsdException w:name="List Bullet" w:semiHidden="1" w:unhideWhenUsed="1"/>
-    <w:lsdException w:name="List Number" w:semiHidden="1" w:unhideWhenUsed="1"/>
-    <w:lsdException w:name="List 2" w:semiHidden="1" w:unhideWhenUsed="1"/>
-    <w:lsdException w:name="List 3" w:semiHidden="1" w:unhideWhenUsed="1"/>
-    <w:lsdException w:name="List 4" w:semiHidden="1" w:unhideWhenUsed="1"/>
-    <w:lsdException w:name="List 5" w:semiHidden="1" w:unhideWhenUsed="1"/>
-    <w:lsdException w:name="List Bullet 2" w:semiHidden="1" w:unhideWhenUsed="1"/>
-    <w:lsdException w:name="List Bullet 3" w:semiHidden="1" w:unhideWhenUsed="1"/>
-    <w:lsdException w:name="List Bullet 4" w:semiHidden="1" w:unhideWhenUsed="1"/>
-    <w:lsdException w:name="List Bullet 5" w:semiHidden="1" w:unhideWhenUsed="1"/>
-    <w:lsdException w:name="List Number 2" w:semiHidden="1" w:unhideWhenUsed="1"/>
-    <w:lsdException w:name="List Number 3" w:semiHidden="1" w:unhideWhenUsed="1"/>
-    <w:lsdException w:name="List Number 4" w:semiHidden="1" w:unhideWhenUsed="1"/>
-    <w:lsdException w:name="List Number 5" w:semiHidden="1" w:unhideWhenUsed="1"/>
-    <w:lsdException w:name="Title" w:uiPriority="10" w:qFormat="1"/>
-    <w:lsdException w:name="Closing" w:semiHidden="1" w:unhideWhenUsed="1"/>
-    <w:lsdException w:name="Signature" w:semiHidden="1" w:unhideWhenUsed="1"/>
-    <w:lsdException w:name="Default Paragraph Font" w:semiHidden="1" w:uiPriority="1" w:unhideWhenUsed="1"/>
-    <w:lsdException w:name="Body Text" w:semiHidden="1" w:unhideWhenUsed="1"/>
-    <w:lsdException w:name="Body Text Indent" w:semiHidden="1" w:unhideWhenUsed="1"/>
-    <w:lsdException w:name="List Continue" w:semiHidden="1" w:unhideWhenUsed="1"/>
-    <w:lsdException w:name="List Continue 2" w:semiHidden="1" w:unhideWhenUsed="1"/>
-    <w:lsdException w:name="List Continue 3" w:semiHidden="1" w:unhideWhenUsed="1"/>
-    <w:lsdException w:name="List Continue 4" w:semiHidden="1" w:unhideWhenUsed="1"/>
-    <w:lsdException w:name="List Continue 5" w:semiHidden="1" w:unhideWhenUsed="1"/>
-    <w:lsdException w:name="Message Header" w:semiHidden="1" w:unhideWhenUsed="1"/>
-    <w:lsdException w:name="Subtitle" w:uiPriority="11" w:qFormat="1"/>
-    <w:lsdException w:name="Salutation" w:semiHidden="1" w:unhideWhenUsed="1"/>
-    <w:lsdException w:name="Date" w:semiHidden="1" w:unhideWhenUsed="1"/>
-    <w:lsdException w:name="Body Text First Indent" w:semiHidden="1" w:unhideWhenUsed="1"/>
-    <w:lsdException w:name="Body Text First Indent 2" w:semiHidden="1" w:unhideWhenUsed="1"/>
-    <w:lsdException w:name="Note Heading" w:semiHidden="1" w:unhideWhenUsed="1"/>
-    <w:lsdException w:name="Body Text 2" w:semiHidden="1" w:unhideWhenUsed="1"/>
-    <w:lsdException w:name="Body Text 3" w:semiHidden="1" w:unhideWhenUsed="1"/>
-    <w:lsdException w:name="Body Text Indent 2" w:semiHidden="1" w:unhideWhenUsed="1"/>
-    <w:lsdException w:name="Body Text Indent 3" w:semiHidden="1" w:unhideWhenUsed="1"/>
-    <w:lsdException w:name="Block Text" w:semiHidden="1" w:unhideWhenUsed="1"/>
-    <w:lsdException w:name="Hyperlink" w:semiHidden="1" w:unhideWhenUsed="1"/>
-    <w:lsdException w:name="FollowedHyperlink" w:semiHidden="1" w:unhideWhenUsed="1"/>
-    <w:lsdException w:name="Strong" w:uiPriority="22" w:qFormat="1"/>
-    <w:lsdException w:name="Emphasis" w:uiPriority="20" w:qFormat="1"/>
-    <w:lsdException w:name="Document Map" w:semiHidden="1" w:unhideWhenUsed="1"/>
-    <w:lsdException w:name="Plain Text" w:semiHidden="1" w:unhideWhenUsed="1"/>
-    <w:lsdException w:name="E-mail Signature" w:semiHidden="1" w:unhideWhenUsed="1"/>
-    <w:lsdException w:name="HTML Top of Form" w:semiHidden="1" w:unhideWhenUsed="1"/>
-    <w:lsdException w:name="HTML Bottom of Form" w:semiHidden="1" w:unhideWhenUsed="1"/>
-    <w:lsdException w:name="Normal (Web)" w:semiHidden="1" w:unhideWhenUsed="1"/>
-    <w:lsdException w:name="HTML Acronym" w:semiHidden="1" w:unhideWhenUsed="1"/>
-    <w:lsdException w:name="HTML Address" w:semiHidden="1" w:unhideWhenUsed="1"/>
-    <w:lsdException w:name="HTML Cite" w:semiHidden="1" w:unhideWhenUsed="1"/>
-    <w:lsdException w:name="HTML Code" w:semiHidden="1" w:unhideWhenUsed="1"/>
-    <w:lsdException w:name="HTML Definition" w:semiHidden="1" w:unhideWhenUsed="1"/>
-    <w:lsdException w:name="HTML Keyboard" w:semiHidden="1" w:unhideWhenUsed="1"/>
-    <w:lsdException w:name="HTML Preformatted" w:semiHidden="1" w:unhideWhenUsed="1"/>
-    <w:lsdException w:name="HTML Sample" w:semiHidden="1" w:unhideWhenUsed="1"/>
-    <w:lsdException w:name="HTML Typewriter" w:semiHidden="1" w:unhideWhenUsed="1"/>
-    <w:lsdException w:name="HTML Variable" w:semiHidden="1" w:unhideWhenUsed="1"/>
-    <w:lsdException w:name="Normal Table" w:semiHidden="1" w:unhideWhenUsed="1"/>
-    <w:lsdException w:name="annotation subject" w:semiHidden="1" w:unhideWhenUsed="1"/>
-    <w:lsdException w:name="No List" w:semiHidden="1" w:unhideWhenUsed="1"/>
-    <w:lsdException w:name="Outline List 1" w:semiHidden="1" w:unhideWhenUsed="1"/>
-    <w:lsdException w:name="Outline List 2" w:semiHidden="1" w:unhideWhenUsed="1"/>
-    <w:lsdException w:name="Outline List 3" w:semiHidden="1" w:unhideWhenUsed="1"/>
-    <w:lsdException w:name="Table Simple 1" w:semiHidden="1" w:unhideWhenUsed="1"/>
-    <w:lsdException w:name="Table Simple 2" w:semiHidden="1" w:unhideWhenUsed="1"/>
-    <w:lsdException w:name="Table Simple 3" w:semiHidden="1" w:unhideWhenUsed="1"/>
-    <w:lsdException w:name="Table Classic 1" w:semiHidden="1" w:unhideWhenUsed="1"/>
-    <w:lsdException w:name="Table Classic 2" w:semiHidden="1" w:unhideWhenUsed="1"/>
-    <w:lsdException w:name="Table Classic 3" w:semiHidden="1" w:unhideWhenUsed="1"/>
-    <w:lsdException w:name="Table Classic 4" w:semiHidden="1" w:unhideWhenUsed="1"/>
-    <w:lsdException w:name="Table Colorful 1" w:semiHidden="1" w:unhideWhenUsed="1"/>
-    <w:lsdException w:name="Table Colorful 2" w:semiHidden="1" w:unhideWhenUsed="1"/>
-    <w:lsdException w:name="Table Colorful 3" w:semiHidden="1" w:unhideWhenUsed="1"/>
-    <w:lsdException w:name="Table Columns 1" w:semiHidden="1" w:unhideWhenUsed="1"/>
-    <w:lsdException w:name="Table Columns 2" w:semiHidden="1" w:unhideWhenUsed="1"/>
-    <w:lsdException w:name="Table Columns 3" w:semiHidden="1" w:unhideWhenUsed="1"/>
-    <w:lsdException w:name="Table Columns 4" w:semiHidden="1" w:unhideWhenUsed="1"/>
-    <w:lsdException w:name="Table Columns 5" w:semiHidden="1" w:unhideWhenUsed="1"/>
-    <w:lsdException w:name="Table Grid 1" w:semiHidden="1" w:unhideWhenUsed="1"/>
-    <w:lsdException w:name="Table Grid 2" w:semiHidden="1" w:unhideWhenUsed="1"/>
-    <w:lsdException w:name="Table Grid 3" w:semiHidden="1" w:unhideWhenUsed="1"/>
-    <w:lsdException w:name="Table Grid 4" w:semiHidden="1" w:unhideWhenUsed="1"/>
-    <w:lsdException w:name="Table Grid 5" w:semiHidden="1" w:unhideWhenUsed="1"/>
-    <w:lsdException w:name="Table Grid 6" w:semiHidden="1" w:unhideWhenUsed="1"/>
-    <w:lsdException w:name="Table Grid 7" w:semiHidden="1" w:unhideWhenUsed="1"/>
-    <w:lsdException w:name="Table Grid 8" w:semiHidden="1" w:unhideWhenUsed="1"/>
-    <w:lsdException w:name="Table List 1" w:semiHidden="1" w:unhideWhenUsed="1"/>
-    <w:lsdException w:name="Table List 2" w:semiHidden="1" w:unhideWhenUsed="1"/>
-    <w:lsdException w:name="Table List 3" w:semiHidden="1" w:unhideWhenUsed="1"/>
-    <w:lsdException w:name="Table List 4" w:semiHidden="1" w:unhideWhenUsed="1"/>
-    <w:lsdException w:name="Table List 5" w:semiHidden="1" w:unhideWhenUsed="1"/>
-    <w:lsdException w:name="Table List 6" w:semiHidden="1" w:unhideWhenUsed="1"/>
-    <w:lsdException w:name="Table List 7" w:semiHidden="1" w:unhideWhenUsed="1"/>
-    <w:lsdException w:name="Table List 8" w:semiHidden="1" w:unhideWhenUsed="1"/>
-    <w:lsdException w:name="Table 3D effects 1" w:semiHidden="1" w:unhideWhenUsed="1"/>
-    <w:lsdException w:name="Table 3D effects 2" w:semiHidden="1" w:unhideWhenUsed="1"/>
-    <w:lsdException w:name="Table 3D effects 3" w:semiHidden="1" w:unhideWhenUsed="1"/>
-    <w:lsdException w:name="Table Contemporary" w:semiHidden="1" w:unhideWhenUsed="1"/>
-    <w:lsdException w:name="Table Elegant" w:semiHidden="1" w:unhideWhenUsed="1"/>
-    <w:lsdException w:name="Table Professional" w:semiHidden="1" w:unhideWhenUsed="1"/>
-    <w:lsdException w:name="Table Subtle 1" w:semiHidden="1" w:unhideWhenUsed="1"/>
-    <w:lsdException w:name="Table Subtle 2" w:semiHidden="1" w:unhideWhenUsed="1"/>
-    <w:lsdException w:name="Table Web 1" w:semiHidden="1" w:unhideWhenUsed="1"/>
-    <w:lsdException w:name="Table Web 2" w:semiHidden="1" w:unhideWhenUsed="1"/>
-    <w:lsdException w:name="Table Web 3" w:semiHidden="1" w:unhideWhenUsed="1"/>
-    <w:lsdException w:name="Balloon Text" w:semiHidden="1" w:unhideWhenUsed="1"/>
-    <w:lsdException w:name="Table Grid" w:uiPriority="59"/>
-    <w:lsdException w:name="Table Theme" w:semiHidden="1" w:unhideWhenUsed="1"/>
-    <w:lsdException w:name="Placeholder Text" w:semiHidden="1"/>
-    <w:lsdException w:name="No Spacing" w:uiPriority="1" w:qFormat="1"/>
-    <w:lsdException w:name="Light Shading" w:uiPriority="60"/>
-    <w:lsdException w:name="Light List" w:uiPriority="61"/>
-    <w:lsdException w:name="Light Grid" w:uiPriority="62"/>
-    <w:lsdException w:name="Medium Shading 1" w:uiPriority="63"/>
-    <w:lsdException w:name="Medium Shading 2" w:uiPriority="64"/>
-    <w:lsdException w:name="Medium List 1" w:uiPriority="65"/>
-    <w:lsdException w:name="Medium List 2" w:uiPriority="66"/>
-    <w:lsdException w:name="Medium Grid 1" w:uiPriority="67"/>
-    <w:lsdException w:name="Medium Grid 2" w:uiPriority="68"/>
-    <w:lsdException w:name="Medium Grid 3" w:uiPriority="69"/>
-    <w:lsdException w:name="Dark List" w:uiPriority="70"/>
-    <w:lsdException w:name="Colorful Shading" w:uiPriority="71"/>
-    <w:lsdException w:name="Colorful List" w:uiPriority="72"/>
-    <w:lsdException w:name="Colorful Grid" w:uiPriority="73"/>
-    <w:lsdException w:name="Light Shading Accent 1" w:uiPriority="60"/>
-    <w:lsdException w:name="Light List Accent 1" w:uiPriority="61"/>
-    <w:lsdException w:name="Light Grid Accent 1" w:uiPriority="62"/>
-    <w:lsdException w:name="Medium Shading 1 Accent 1" w:uiPriority="63"/>
-    <w:lsdException w:name="Medium Shading 2 Accent 1" w:uiPriority="64"/>
-    <w:lsdException w:name="Medium List 1 Accent 1" w:uiPriority="65"/>
-    <w:lsdException w:name="Revision" w:semiHidden="1"/>
-    <w:lsdException w:name="List Paragraph" w:uiPriority="34" w:qFormat="1"/>
-    <w:lsdException w:name="Quote" w:uiPriority="29" w:qFormat="1"/>
-    <w:lsdException w:name="Intense Quote" w:uiPriority="30" w:qFormat="1"/>
-    <w:lsdException w:name="Medium List 2 Accent 1" w:uiPriority="66"/>
-    <w:lsdException w:name="Medium Grid 1 Accent 1" w:uiPriority="67"/>
-    <w:lsdException w:name="Medium Grid 2 Accent 1" w:uiPriority="68"/>
-    <w:lsdException w:name="Medium Grid 3 Accent 1" w:uiPriority="69"/>
-    <w:lsdException w:name="Dark List Accent 1" w:uiPriority="70"/>
-    <w:lsdException w:name="Colorful Shading Accent 1" w:uiPriority="71"/>
-    <w:lsdException w:name="Colorful List Accent 1" w:uiPriority="72"/>
-    <w:lsdException w:name="Colorful Grid Accent 1" w:uiPriority="73"/>
-    <w:lsdException w:name="Light Shading Accent 2" w:uiPriority="60"/>
-    <w:lsdException w:name="Light List Accent 2" w:uiPriority="61"/>
-    <w:lsdException w:name="Light Grid Accent 2" w:uiPriority="62"/>
-    <w:lsdException w:name="Medium Shading 1 Accent 2" w:uiPriority="63"/>
-    <w:lsdException w:name="Medium Shading 2 Accent 2" w:uiPriority="64"/>
-    <w:lsdException w:name="Medium List 1 Accent 2" w:uiPriority="65"/>
-    <w:lsdException w:name="Medium List 2 Accent 2" w:uiPriority="66"/>
-    <w:lsdException w:name="Medium Grid 1 Accent 2" w:uiPriority="67"/>
-    <w:lsdException w:name="Medium Grid 2 Accent 2" w:uiPriority="68"/>
-    <w:lsdException w:name="Medium Grid 3 Accent 2" w:uiPriority="69"/>
-    <w:lsdException w:name="Dark List Accent 2" w:uiPriority="70"/>
-    <w:lsdException w:name="Colorful Shading Accent 2" w:uiPriority="71"/>
-    <w:lsdException w:name="Colorful List Accent 2" w:uiPriority="72"/>
-    <w:lsdException w:name="Colorful Grid Accent 2" w:uiPriority="73"/>
-    <w:lsdException w:name="Light Shading Accent 3" w:uiPriority="60"/>
-    <w:lsdException w:name="Light List Accent 3" w:uiPriority="61"/>
-    <w:lsdException w:name="Light Grid Accent 3" w:uiPriority="62"/>
-    <w:lsdException w:name="Medium Shading 1 Accent 3" w:uiPriority="63"/>
-    <w:lsdException w:name="Medium Shading 2 Accent 3" w:uiPriority="64"/>
-    <w:lsdException w:name="Medium List 1 Accent 3" w:uiPriority="65"/>
-    <w:lsdException w:name="Medium List 2 Accent 3" w:uiPriority="66"/>
-    <w:lsdException w:name="Medium Grid 1 Accent 3" w:uiPriority="67"/>
-    <w:lsdException w:name="Medium Grid 2 Accent 3" w:uiPriority="68"/>
-    <w:lsdException w:name="Medium Grid 3 Accent 3" w:uiPriority="69"/>
-    <w:lsdException w:name="Dark List Accent 3" w:uiPriority="70"/>
-    <w:lsdException w:name="Colorful Shading Accent 3" w:uiPriority="71"/>
-    <w:lsdException w:name="Colorful List Accent 3" w:uiPriority="72"/>
-    <w:lsdException w:name="Colorful Grid Accent 3" w:uiPriority="73"/>
-    <w:lsdException w:name="Light Shading Accent 4" w:uiPriority="60"/>
-    <w:lsdException w:name="Light List Accent 4" w:uiPriority="61"/>
-    <w:lsdException w:name="Light Grid Accent 4" w:uiPriority="62"/>
-    <w:lsdException w:name="Medium Shading 1 Accent 4" w:uiPriority="63"/>
-    <w:lsdException w:name="Medium Shading 2 Accent 4" w:uiPriority="64"/>
-    <w:lsdException w:name="Medium List 1 Accent 4" w:uiPriority="65"/>
-    <w:lsdException w:name="Medium List 2 Accent 4" w:uiPriority="66"/>
-    <w:lsdException w:name="Medium Grid 1 Accent 4" w:uiPriority="67"/>
-    <w:lsdException w:name="Medium Grid 2 Accent 4" w:uiPriority="68"/>
-    <w:lsdException w:name="Medium Grid 3 Accent 4" w:uiPriority="69"/>
-    <w:lsdException w:name="Dark List Accent 4" w:uiPriority="70"/>
-    <w:lsdException w:name="Colorful Shading Accent 4" w:uiPriority="71"/>
-    <w:lsdException w:name="Colorful List Accent 4" w:uiPriority="72"/>
-    <w:lsdException w:name="Colorful Grid Accent 4" w:uiPriority="73"/>
-    <w:lsdException w:name="Light Shading Accent 5" w:uiPriority="60"/>
-    <w:lsdException w:name="Light List Accent 5" w:uiPriority="61"/>
-    <w:lsdException w:name="Light Grid Accent 5" w:uiPriority="62"/>
-    <w:lsdException w:name="Medium Shading 1 Accent 5" w:uiPriority="63"/>
-    <w:lsdException w:name="Medium Shading 2 Accent 5" w:uiPriority="64"/>
-    <w:lsdException w:name="Medium List 1 Accent 5" w:uiPriority="65"/>
-    <w:lsdException w:name="Medium List 2 Accent 5" w:uiPriority="66"/>
-    <w:lsdException w:name="Medium Grid 1 Accent 5" w:uiPriority="67"/>
-    <w:lsdException w:name="Medium Grid 2 Accent 5" w:uiPriority="68"/>
-    <w:lsdException w:name="Medium Grid 3 Accent 5" w:uiPriority="69"/>
-    <w:lsdException w:name="Dark List Accent 5" w:uiPriority="70"/>
-    <w:lsdException w:name="Colorful Shading Accent 5" w:uiPriority="71"/>
-    <w:lsdException w:name="Colorful List Accent 5" w:uiPriority="72"/>
-    <w:lsdException w:name="Colorful Grid Accent 5" w:uiPriority="73"/>
-    <w:lsdException w:name="Light Shading Accent 6" w:uiPriority="60"/>
-    <w:lsdException w:name="Light List Accent 6" w:uiPriority="61"/>
-    <w:lsdException w:name="Light Grid Accent 6" w:uiPriority="62"/>
-    <w:lsdException w:name="Medium Shading 1 Accent 6" w:uiPriority="63"/>
-    <w:lsdException w:name="Medium Shading 2 Accent 6" w:uiPriority="64"/>
-    <w:lsdException w:name="Medium List 1 Accent 6" w:uiPriority="65"/>
-    <w:lsdException w:name="Medium List 2 Accent 6" w:uiPriority="66"/>
-    <w:lsdException w:name="Medium Grid 1 Accent 6" w:uiPriority="67"/>
-    <w:lsdException w:name="Medium Grid 2 Accent 6" w:uiPriority="68"/>
-    <w:lsdException w:name="Medium Grid 3 Accent 6" w:uiPriority="69"/>
-    <w:lsdException w:name="Dark List Accent 6" w:uiPriority="70"/>
-    <w:lsdException w:name="Colorful Shading Accent 6" w:uiPriority="71"/>
-    <w:lsdException w:name="Colorful List Accent 6" w:uiPriority="72"/>
-    <w:lsdException w:name="Colorful Grid Accent 6" w:uiPriority="73"/>
-    <w:lsdException w:name="Subtle Emphasis" w:uiPriority="19" w:qFormat="1"/>
-    <w:lsdException w:name="Intense Emphasis" w:uiPriority="21" w:qFormat="1"/>
-    <w:lsdException w:name="Subtle Reference" w:uiPriority="31" w:qFormat="1"/>
-    <w:lsdException w:name="Intense Reference" w:uiPriority="32" w:qFormat="1"/>
-    <w:lsdException w:name="Book Title" w:uiPriority="33" w:qFormat="1"/>
-    <w:lsdException w:name="Bibliography" w:semiHidden="1" w:uiPriority="37" w:unhideWhenUsed="1"/>
-    <w:lsdException w:name="TOC Heading" w:semiHidden="1" w:uiPriority="39" w:unhideWhenUsed="1" w:qFormat="1"/>
-    <w:lsdException w:name="Plain Table 1" w:uiPriority="41"/>
-    <w:lsdException w:name="Plain Table 2" w:uiPriority="42"/>
-    <w:lsdException w:name="Plain Table 3" w:uiPriority="43"/>
-    <w:lsdException w:name="Plain Table 4" w:uiPriority="44"/>
-    <w:lsdException w:name="Plain Table 5" w:uiPriority="45"/>
-    <w:lsdException w:name="Grid Table Light" w:uiPriority="40"/>
-    <w:lsdException w:name="Grid Table 1 Light" w:uiPriority="46"/>
-    <w:lsdException w:name="Grid Table 2" w:uiPriority="47"/>
-    <w:lsdException w:name="Grid Table 3" w:uiPriority="48"/>
-    <w:lsdException w:name="Grid Table 4" w:uiPriority="49"/>
-    <w:lsdException w:name="Grid Table 5 Dark" w:uiPriority="50"/>
-    <w:lsdException w:name="Grid Table 6 Colorful" w:uiPriority="51"/>
-    <w:lsdException w:name="Grid Table 7 Colorful" w:uiPriority="52"/>
-    <w:lsdException w:name="Grid Table 1 Light Accent 1" w:uiPriority="46"/>
-    <w:lsdException w:name="Grid Table 2 Accent 1" w:uiPriority="47"/>
-    <w:lsdException w:name="Grid Table 3 Accent 1" w:uiPriority="48"/>
-    <w:lsdException w:name="Grid Table 4 Accent 1" w:uiPriority="49"/>
-    <w:lsdException w:name="Grid Table 5 Dark Accent 1" w:uiPriority="50"/>
-    <w:lsdException w:name="Grid Table 6 Colorful Accent 1" w:uiPriority="51"/>
-    <w:lsdException w:name="Grid Table 7 Colorful Accent 1" w:uiPriority="52"/>
-    <w:lsdException w:name="Grid Table 1 Light Accent 2" w:uiPriority="46"/>
-    <w:lsdException w:name="Grid Table 2 Accent 2" w:uiPriority="47"/>
-    <w:lsdException w:name="Grid Table 3 Accent 2" w:uiPriority="48"/>
-    <w:lsdException w:name="Grid Table 4 Accent 2" w:uiPriority="49"/>
-    <w:lsdException w:name="Grid Table 5 Dark Accent 2" w:uiPriority="50"/>
-    <w:lsdException w:name="Grid Table 6 Colorful Accent 2" w:uiPriority="51"/>
-    <w:lsdException w:name="Grid Table 7 Colorful Accent 2" w:uiPriority="52"/>
-    <w:lsdException w:name="Grid Table 1 Light Accent 3" w:uiPriority="46"/>
-    <w:lsdException w:name="Grid Table 2 Accent 3" w:uiPriority="47"/>
-    <w:lsdException w:name="Grid Table 3 Accent 3" w:uiPriority="48"/>
-    <w:lsdException w:name="Grid Table 4 Accent 3" w:uiPriority="49"/>
-    <w:lsdException w:name="Grid Table 5 Dark Accent 3" w:uiPriority="50"/>
-    <w:lsdException w:name="Grid Table 6 Colorful Accent 3" w:uiPriority="51"/>
-    <w:lsdException w:name="Grid Table 7 Colorful Accent 3" w:uiPriority="52"/>
-    <w:lsdException w:name="Grid Table 1 Light Accent 4" w:uiPriority="46"/>
-    <w:lsdException w:name="Grid Table 2 Accent 4" w:uiPriority="47"/>
-    <w:lsdException w:name="Grid Table 3 Accent 4" w:uiPriority="48"/>
-    <w:lsdException w:name="Grid Table 4 Accent 4" w:uiPriority="49"/>
-    <w:lsdException w:name="Grid Table 5 Dark Accent 4" w:uiPriority="50"/>
-    <w:lsdException w:name="Grid Table 6 Colorful Accent 4" w:uiPriority="51"/>
-    <w:lsdException w:name="Grid Table 7 Colorful Accent 4" w:uiPriority="52"/>
-    <w:lsdException w:name="Grid Table 1 Light Accent 5" w:uiPriority="46"/>
-    <w:lsdException w:name="Grid Table 2 Accent 5" w:uiPriority="47"/>
-    <w:lsdException w:name="Grid Table 3 Accent 5" w:uiPriority="48"/>
-    <w:lsdException w:name="Grid Table 4 Accent 5" w:uiPriority="49"/>
-    <w:lsdException w:name="Grid Table 5 Dark Accent 5" w:uiPriority="50"/>
-    <w:lsdException w:name="Grid Table 6 Colorful Accent 5" w:uiPriority="51"/>
-    <w:lsdException w:name="Grid Table 7 Colorful Accent 5" w:uiPriority="52"/>
-    <w:lsdException w:name="Grid Table 1 Light Accent 6" w:uiPriority="46"/>
-    <w:lsdException w:name="Grid Table 2 Accent 6" w:uiPriority="47"/>
-    <w:lsdException w:name="Grid Table 3 Accent 6" w:uiPriority="48"/>
-    <w:lsdException w:name="Grid Table 4 Accent 6" w:uiPriority="49"/>
-    <w:lsdException w:name="Grid Table 5 Dark Accent 6" w:uiPriority="50"/>
-    <w:lsdException w:name="Grid Table 6 Colorful Accent 6" w:uiPriority="51"/>
-    <w:lsdException w:name="Grid Table 7 Colorful Accent 6" w:uiPriority="52"/>
-    <w:lsdException w:name="List Table 1 Light" w:uiPriority="46"/>
-    <w:lsdException w:name="List Table 2" w:uiPriority="47"/>
-    <w:lsdException w:name="List Table 3" w:uiPriority="48"/>
-    <w:lsdException w:name="List Table 4" w:uiPriority="49"/>
-    <w:lsdException w:name="List Table 5 Dark" w:uiPriority="50"/>
-    <w:lsdException w:name="List Table 6 Colorful" w:uiPriority="51"/>
-    <w:lsdException w:name="List Table 7 Colorful" w:uiPriority="52"/>
-    <w:lsdException w:name="List Table 1 Light Accent 1" w:uiPriority="46"/>
-    <w:lsdException w:name="List Table 2 Accent 1" w:uiPriority="47"/>
-    <w:lsdException w:name="List Table 3 Accent 1" w:uiPriority="48"/>
-    <w:lsdException w:name="List Table 4 Accent 1" w:uiPriority="49"/>
-    <w:lsdException w:name="List Table 5 Dark Accent 1" w:uiPriority="50"/>
-    <w:lsdException w:name="List Table 6 Colorful Accent 1" w:uiPriority="51"/>
-    <w:lsdException w:name="List Table 7 Colorful Accent 1" w:uiPriority="52"/>
-    <w:lsdException w:name="List Table 1 Light Accent 2" w:uiPriority="46"/>
-    <w:lsdException w:name="List Table 2 Accent 2" w:uiPriority="47"/>
-    <w:lsdException w:name="List Table 3 Accent 2" w:uiPriority="48"/>
-    <w:lsdException w:name="List Table 4 Accent 2" w:uiPriority="49"/>
-    <w:lsdException w:name="List Table 5 Dark Accent 2" w:uiPriority="50"/>
-    <w:lsdException w:name="List Table 6 Colorful Accent 2" w:uiPriority="51"/>
-    <w:lsdException w:name="List Table 7 Colorful Accent 2" w:uiPriority="52"/>
-    <w:lsdException w:name="List Table 1 Light Accent 3" w:uiPriority="46"/>
-    <w:lsdException w:name="List Table 2 Accent 3" w:uiPriority="47"/>
-    <w:lsdException w:name="List Table 3 Accent 3" w:uiPriority="48"/>
-    <w:lsdException w:name="List Table 4 Accent 3" w:uiPriority="49"/>
-    <w:lsdException w:name="List Table 5 Dark Accent 3" w:uiPriority="50"/>
-    <w:lsdException w:name="List Table 6 Colorful Accent 3" w:uiPriority="51"/>
-    <w:lsdException w:name="List Table 7 Colorful Accent 3" w:uiPriority="52"/>
-    <w:lsdException w:name="List Table 1 Light Accent 4" w:uiPriority="46"/>
-    <w:lsdException w:name="List Table 2 Accent 4" w:uiPriority="47"/>
-    <w:lsdException w:name="List Table 3 Accent 4" w:uiPriority="48"/>
-    <w:lsdException w:name="List Table 4 Accent 4" w:uiPriority="49"/>
-    <w:lsdException w:name="List Table 5 Dark Accent 4" w:uiPriority="50"/>
-    <w:lsdException w:name="List Table 6 Colorful Accent 4" w:uiPriority="51"/>
-    <w:lsdException w:name="List Table 7 Colorful Accent 4" w:uiPriority="52"/>
-    <w:lsdException w:name="List Table 1 Light Accent 5" w:uiPriority="46"/>
-    <w:lsdException w:name="List Table 2 Accent 5" w:uiPriority="47"/>
-    <w:lsdException w:name="List Table 3 Accent 5" w:uiPriority="48"/>
-    <w:lsdException w:name="List Table 4 Accent 5" w:uiPriority="49"/>
-    <w:lsdException w:name="List Table 5 Dark Accent 5" w:uiPriority="50"/>
-    <w:lsdException w:name="List Table 6 Colorful Accent 5" w:uiPriority="51"/>
-    <w:lsdException w:name="List Table 7 Colorful Accent 5" w:uiPriority="52"/>
-    <w:lsdException w:name="List Table 1 Light Accent 6" w:uiPriority="46"/>
-    <w:lsdException w:name="List Table 2 Accent 6" w:uiPriority="47"/>
-    <w:lsdException w:name="List Table 3 Accent 6" w:uiPriority="48"/>
-    <w:lsdException w:name="List Table 4 Accent 6" w:uiPriority="49"/>
-    <w:lsdException w:name="List Table 5 Dark Accent 6" w:uiPriority="50"/>
-    <w:lsdException w:name="List Table 6 Colorful Accent 6" w:uiPriority="51"/>
-    <w:lsdException w:name="List Table 7 Colorful Accent 6" w:uiPriority="52"/>
+  <w:latentStyles w:defLockedState="0" w:defUIPriority="99" w:defSemiHidden="1" w:defUnhideWhenUsed="1" w:defQFormat="0" w:count="267">
+    <w:lsdException w:name="Normal" w:semiHidden="0" w:uiPriority="0" w:unhideWhenUsed="0" w:qFormat="1"/>
+    <w:lsdException w:name="heading 1" w:semiHidden="0" w:uiPriority="9" w:unhideWhenUsed="0" w:qFormat="1"/>
+    <w:lsdException w:name="heading 2" w:uiPriority="9" w:qFormat="1"/>
+    <w:lsdException w:name="heading 3" w:uiPriority="9" w:qFormat="1"/>
+    <w:lsdException w:name="heading 4" w:uiPriority="9" w:qFormat="1"/>
+    <w:lsdException w:name="heading 5" w:uiPriority="9" w:qFormat="1"/>
+    <w:lsdException w:name="heading 6" w:uiPriority="9" w:qFormat="1"/>
+    <w:lsdException w:name="heading 7" w:uiPriority="9" w:qFormat="1"/>
+    <w:lsdException w:name="heading 8" w:uiPriority="9" w:qFormat="1"/>
+    <w:lsdException w:name="heading 9" w:uiPriority="9" w:qFormat="1"/>
+    <w:lsdException w:name="toc 1" w:uiPriority="39"/>
+    <w:lsdException w:name="toc 2" w:uiPriority="39"/>
+    <w:lsdException w:name="toc 3" w:uiPriority="39"/>
+    <w:lsdException w:name="toc 4" w:uiPriority="39"/>
+    <w:lsdException w:name="toc 5" w:uiPriority="39"/>
+    <w:lsdException w:name="toc 6" w:uiPriority="39"/>
+    <w:lsdException w:name="toc 7" w:uiPriority="39"/>
+    <w:lsdException w:name="toc 8" w:uiPriority="39"/>
+    <w:lsdException w:name="toc 9" w:uiPriority="39"/>
+    <w:lsdException w:name="caption" w:uiPriority="35" w:qFormat="1"/>
+    <w:lsdException w:name="Title" w:semiHidden="0" w:uiPriority="10" w:unhideWhenUsed="0" w:qFormat="1"/>
+    <w:lsdException w:name="Default Paragraph Font" w:uiPriority="1"/>
+    <w:lsdException w:name="Subtitle" w:semiHidden="0" w:uiPriority="11" w:unhideWhenUsed="0" w:qFormat="1"/>
+    <w:lsdException w:name="Strong" w:semiHidden="0" w:uiPriority="22" w:unhideWhenUsed="0" w:qFormat="1"/>
+    <w:lsdException w:name="Emphasis" w:semiHidden="0" w:uiPriority="20" w:unhideWhenUsed="0" w:qFormat="1"/>
+    <w:lsdException w:name="Table Grid" w:semiHidden="0" w:uiPriority="59" w:unhideWhenUsed="0"/>
+    <w:lsdException w:name="Placeholder Text" w:unhideWhenUsed="0"/>
+    <w:lsdException w:name="No Spacing" w:semiHidden="0" w:uiPriority="1" w:unhideWhenUsed="0" w:qFormat="1"/>
+    <w:lsdException w:name="Light Shading" w:semiHidden="0" w:uiPriority="60" w:unhideWhenUsed="0"/>
+    <w:lsdException w:name="Light List" w:semiHidden="0" w:uiPriority="61" w:unhideWhenUsed="0"/>
+    <w:lsdException w:name="Light Grid" w:semiHidden="0" w:uiPriority="62" w:unhideWhenUsed="0"/>
+    <w:lsdException w:name="Medium Shading 1" w:semiHidden="0" w:uiPriority="63" w:unhideWhenUsed="0"/>
+    <w:lsdException w:name="Medium Shading 2" w:semiHidden="0" w:uiPriority="64" w:unhideWhenUsed="0"/>
+    <w:lsdException w:name="Medium List 1" w:semiHidden="0" w:uiPriority="65" w:unhideWhenUsed="0"/>
+    <w:lsdException w:name="Medium List 2" w:semiHidden="0" w:uiPriority="66" w:unhideWhenUsed="0"/>
+    <w:lsdException w:name="Medium Grid 1" w:semiHidden="0" w:uiPriority="67" w:unhideWhenUsed="0"/>
+    <w:lsdException w:name="Medium Grid 2" w:semiHidden="0" w:uiPriority="68" w:unhideWhenUsed="0"/>
+    <w:lsdException w:name="Medium Grid 3" w:semiHidden="0" w:uiPriority="69" w:unhideWhenUsed="0"/>
+    <w:lsdException w:name="Dark List" w:semiHidden="0" w:uiPriority="70" w:unhideWhenUsed="0"/>
+    <w:lsdException w:name="Colorful Shading" w:semiHidden="0" w:uiPriority="71" w:unhideWhenUsed="0"/>
+    <w:lsdException w:name="Colorful List" w:semiHidden="0" w:uiPriority="72" w:unhideWhenUsed="0"/>
+    <w:lsdException w:name="Colorful Grid" w:semiHidden="0" w:uiPriority="73" w:unhideWhenUsed="0"/>
+    <w:lsdException w:name="Light Shading Accent 1" w:semiHidden="0" w:uiPriority="60" w:unhideWhenUsed="0"/>
+    <w:lsdException w:name="Light List Accent 1" w:semiHidden="0" w:uiPriority="61" w:unhideWhenUsed="0"/>
+    <w:lsdException w:name="Light Grid Accent 1" w:semiHidden="0" w:uiPriority="62" w:unhideWhenUsed="0"/>
+    <w:lsdException w:name="Medium Shading 1 Accent 1" w:semiHidden="0" w:uiPriority="63" w:unhideWhenUsed="0"/>
+    <w:lsdException w:name="Medium Shading 2 Accent 1" w:semiHidden="0" w:uiPriority="64" w:unhideWhenUsed="0"/>
+    <w:lsdException w:name="Medium List 1 Accent 1" w:semiHidden="0" w:uiPriority="65" w:unhideWhenUsed="0"/>
+    <w:lsdException w:name="Revision" w:unhideWhenUsed="0"/>
+    <w:lsdException w:name="List Paragraph" w:semiHidden="0" w:uiPriority="34" w:unhideWhenUsed="0" w:qFormat="1"/>
+    <w:lsdException w:name="Quote" w:semiHidden="0" w:uiPriority="29" w:unhideWhenUsed="0" w:qFormat="1"/>
+    <w:lsdException w:name="Intense Quote" w:semiHidden="0" w:uiPriority="30" w:unhideWhenUsed="0" w:qFormat="1"/>
+    <w:lsdException w:name="Medium List 2 Accent 1" w:semiHidden="0" w:uiPriority="66" w:unhideWhenUsed="0"/>
+    <w:lsdException w:name="Medium Grid 1 Accent 1" w:semiHidden="0" w:uiPriority="67" w:unhideWhenUsed="0"/>
+    <w:lsdException w:name="Medium Grid 2 Accent 1" w:semiHidden="0" w:uiPriority="68" w:unhideWhenUsed="0"/>
+    <w:lsdException w:name="Medium Grid 3 Accent 1" w:semiHidden="0" w:uiPriority="69" w:unhideWhenUsed="0"/>
+    <w:lsdException w:name="Dark List Accent 1" w:semiHidden="0" w:uiPriority="70" w:unhideWhenUsed="0"/>
+    <w:lsdException w:name="Colorful Shading Accent 1" w:semiHidden="0" w:uiPriority="71" w:unhideWhenUsed="0"/>
+    <w:lsdException w:name="Colorful List Accent 1" w:semiHidden="0" w:uiPriority="72" w:unhideWhenUsed="0"/>
+    <w:lsdException w:name="Colorful Grid Accent 1" w:semiHidden="0" w:uiPriority="73" w:unhideWhenUsed="0"/>
+    <w:lsdException w:name="Light Shading Accent 2" w:semiHidden="0" w:uiPriority="60" w:unhideWhenUsed="0"/>
+    <w:lsdException w:name="Light List Accent 2" w:semiHidden="0" w:uiPriority="61" w:unhideWhenUsed="0"/>
+    <w:lsdException w:name="Light Grid Accent 2" w:semiHidden="0" w:uiPriority="62" w:unhideWhenUsed="0"/>
+    <w:lsdException w:name="Medium Shading 1 Accent 2" w:semiHidden="0" w:uiPriority="63" w:unhideWhenUsed="0"/>
+    <w:lsdException w:name="Medium Shading 2 Accent 2" w:semiHidden="0" w:uiPriority="64" w:unhideWhenUsed="0"/>
+    <w:lsdException w:name="Medium List 1 Accent 2" w:semiHidden="0" w:uiPriority="65" w:unhideWhenUsed="0"/>
+    <w:lsdException w:name="Medium List 2 Accent 2" w:semiHidden="0" w:uiPriority="66" w:unhideWhenUsed="0"/>
+    <w:lsdException w:name="Medium Grid 1 Accent 2" w:semiHidden="0" w:uiPriority="67" w:unhideWhenUsed="0"/>
+    <w:lsdException w:name="Medium Grid 2 Accent 2" w:semiHidden="0" w:uiPriority="68" w:unhideWhenUsed="0"/>
+    <w:lsdException w:name="Medium Grid 3 Accent 2" w:semiHidden="0" w:uiPriority="69" w:unhideWhenUsed="0"/>
+    <w:lsdException w:name="Dark List Accent 2" w:semiHidden="0" w:uiPriority="70" w:unhideWhenUsed="0"/>
+    <w:lsdException w:name="Colorful Shading Accent 2" w:semiHidden="0" w:uiPriority="71" w:unhideWhenUsed="0"/>
+    <w:lsdException w:name="Colorful List Accent 2" w:semiHidden="0" w:uiPriority="72" w:unhideWhenUsed="0"/>
+    <w:lsdException w:name="Colorful Grid Accent 2" w:semiHidden="0" w:uiPriority="73" w:unhideWhenUsed="0"/>
+    <w:lsdException w:name="Light Shading Accent 3" w:semiHidden="0" w:uiPriority="60" w:unhideWhenUsed="0"/>
+    <w:lsdException w:name="Light List Accent 3" w:semiHidden="0" w:uiPriority="61" w:unhideWhenUsed="0"/>
+    <w:lsdException w:name="Light Grid Accent 3" w:semiHidden="0" w:uiPriority="62" w:unhideWhenUsed="0"/>
+    <w:lsdException w:name="Medium Shading 1 Accent 3" w:semiHidden="0" w:uiPriority="63" w:unhideWhenUsed="0"/>
+    <w:lsdException w:name="Medium Shading 2 Accent 3" w:semiHidden="0" w:uiPriority="64" w:unhideWhenUsed="0"/>
+    <w:lsdException w:name="Medium List 1 Accent 3" w:semiHidden="0" w:uiPriority="65" w:unhideWhenUsed="0"/>
+    <w:lsdException w:name="Medium List 2 Accent 3" w:semiHidden="0" w:uiPriority="66" w:unhideWhenUsed="0"/>
+    <w:lsdException w:name="Medium Grid 1 Accent 3" w:semiHidden="0" w:uiPriority="67" w:unhideWhenUsed="0"/>
+    <w:lsdException w:name="Medium Grid 2 Accent 3" w:semiHidden="0" w:uiPriority="68" w:unhideWhenUsed="0"/>
+    <w:lsdException w:name="Medium Grid 3 Accent 3" w:semiHidden="0" w:uiPriority="69" w:unhideWhenUsed="0"/>
+    <w:lsdException w:name="Dark List Accent 3" w:semiHidden="0" w:uiPriority="70" w:unhideWhenUsed="0"/>
+    <w:lsdException w:name="Colorful Shading Accent 3" w:semiHidden="0" w:uiPriority="71" w:unhideWhenUsed="0"/>
+    <w:lsdException w:name="Colorful List Accent 3" w:semiHidden="0" w:uiPriority="72" w:unhideWhenUsed="0"/>
+    <w:lsdException w:name="Colorful Grid Accent 3" w:semiHidden="0" w:uiPriority="73" w:unhideWhenUsed="0"/>
+    <w:lsdException w:name="Light Shading Accent 4" w:semiHidden="0" w:uiPriority="60" w:unhideWhenUsed="0"/>
+    <w:lsdException w:name="Light List Accent 4" w:semiHidden="0" w:uiPriority="61" w:unhideWhenUsed="0"/>
+    <w:lsdException w:name="Light Grid Accent 4" w:semiHidden="0" w:uiPriority="62" w:unhideWhenUsed="0"/>
+    <w:lsdException w:name="Medium Shading 1 Accent 4" w:semiHidden="0" w:uiPriority="63" w:unhideWhenUsed="0"/>
+    <w:lsdException w:name="Medium Shading 2 Accent 4" w:semiHidden="0" w:uiPriority="64" w:unhideWhenUsed="0"/>
+    <w:lsdException w:name="Medium List 1 Accent 4" w:semiHidden="0" w:uiPriority="65" w:unhideWhenUsed="0"/>
+    <w:lsdException w:name="Medium List 2 Accent 4" w:semiHidden="0" w:uiPriority="66" w:unhideWhenUsed="0"/>
+    <w:lsdException w:name="Medium Grid 1 Accent 4" w:semiHidden="0" w:uiPriority="67" w:unhideWhenUsed="0"/>
+    <w:lsdException w:name="Medium Grid 2 Accent 4" w:semiHidden="0" w:uiPriority="68" w:unhideWhenUsed="0"/>
+    <w:lsdException w:name="Medium Grid 3 Accent 4" w:semiHidden="0" w:uiPriority="69" w:unhideWhenUsed="0"/>
+    <w:lsdException w:name="Dark List Accent 4" w:semiHidden="0" w:uiPriority="70" w:unhideWhenUsed="0"/>
+    <w:lsdException w:name="Colorful Shading Accent 4" w:semiHidden="0" w:uiPriority="71" w:unhideWhenUsed="0"/>
+    <w:lsdException w:name="Colorful List Accent 4" w:semiHidden="0" w:uiPriority="72" w:unhideWhenUsed="0"/>
+    <w:lsdException w:name="Colorful Grid Accent 4" w:semiHidden="0" w:uiPriority="73" w:unhideWhenUsed="0"/>
+    <w:lsdException w:name="Light Shading Accent 5" w:semiHidden="0" w:uiPriority="60" w:unhideWhenUsed="0"/>
+    <w:lsdException w:name="Light List Accent 5" w:semiHidden="0" w:uiPriority="61" w:unhideWhenUsed="0"/>
+    <w:lsdException w:name="Light Grid Accent 5" w:semiHidden="0" w:uiPriority="62" w:unhideWhenUsed="0"/>
+    <w:lsdException w:name="Medium Shading 1 Accent 5" w:semiHidden="0" w:uiPriority="63" w:unhideWhenUsed="0"/>
+    <w:lsdException w:name="Medium Shading 2 Accent 5" w:semiHidden="0" w:uiPriority="64" w:unhideWhenUsed="0"/>
+    <w:lsdException w:name="Medium List 1 Accent 5" w:semiHidden="0" w:uiPriority="65" w:unhideWhenUsed="0"/>
+    <w:lsdException w:name="Medium List 2 Accent 5" w:semiHidden="0" w:uiPriority="66" w:unhideWhenUsed="0"/>
+    <w:lsdException w:name="Medium Grid 1 Accent 5" w:semiHidden="0" w:uiPriority="67" w:unhideWhenUsed="0"/>
+    <w:lsdException w:name="Medium Grid 2 Accent 5" w:semiHidden="0" w:uiPriority="68" w:unhideWhenUsed="0"/>
+    <w:lsdException w:name="Medium Grid 3 Accent 5" w:semiHidden="0" w:uiPriority="69" w:unhideWhenUsed="0"/>
+    <w:lsdException w:name="Dark List Accent 5" w:semiHidden="0" w:uiPriority="70" w:unhideWhenUsed="0"/>
+    <w:lsdException w:name="Colorful Shading Accent 5" w:semiHidden="0" w:uiPriority="71" w:unhideWhenUsed="0"/>
+    <w:lsdException w:name="Colorful List Accent 5" w:semiHidden="0" w:uiPriority="72" w:unhideWhenUsed="0"/>
+    <w:lsdException w:name="Colorful Grid Accent 5" w:semiHidden="0" w:uiPriority="73" w:unhideWhenUsed="0"/>
+    <w:lsdException w:name="Light Shading Accent 6" w:semiHidden="0" w:uiPriority="60" w:unhideWhenUsed="0"/>
+    <w:lsdException w:name="Light List Accent 6" w:semiHidden="0" w:uiPriority="61" w:unhideWhenUsed="0"/>
+    <w:lsdException w:name="Light Grid Accent 6" w:semiHidden="0" w:uiPriority="62" w:unhideWhenUsed="0"/>
+    <w:lsdException w:name="Medium Shading 1 Accent 6" w:semiHidden="0" w:uiPriority="63" w:unhideWhenUsed="0"/>
+    <w:lsdException w:name="Medium Shading 2 Accent 6" w:semiHidden="0" w:uiPriority="64" w:unhideWhenUsed="0"/>
+    <w:lsdException w:name="Medium List 1 Accent 6" w:semiHidden="0" w:uiPriority="65" w:unhideWhenUsed="0"/>
+    <w:lsdException w:name="Medium List 2 Accent 6" w:semiHidden="0" w:uiPriority="66" w:unhideWhenUsed="0"/>
+    <w:lsdException w:name="Medium Grid 1 Accent 6" w:semiHidden="0" w:uiPriority="67" w:unhideWhenUsed="0"/>
+    <w:lsdException w:name="Medium Grid 2 Accent 6" w:semiHidden="0" w:uiPriority="68" w:unhideWhenUsed="0"/>
+    <w:lsdException w:name="Medium Grid 3 Accent 6" w:semiHidden="0" w:uiPriority="69" w:unhideWhenUsed="0"/>
+    <w:lsdException w:name="Dark List Accent 6" w:semiHidden="0" w:uiPriority="70" w:unhideWhenUsed="0"/>
+    <w:lsdException w:name="Colorful Shading Accent 6" w:semiHidden="0" w:uiPriority="71" w:unhideWhenUsed="0"/>
+    <w:lsdException w:name="Colorful List Accent 6" w:semiHidden="0" w:uiPriority="72" w:unhideWhenUsed="0"/>
+    <w:lsdException w:name="Colorful Grid Accent 6" w:semiHidden="0" w:uiPriority="73" w:unhideWhenUsed="0"/>
+    <w:lsdException w:name="Subtle Emphasis" w:semiHidden="0" w:uiPriority="19" w:unhideWhenUsed="0" w:qFormat="1"/>
+    <w:lsdException w:name="Intense Emphasis" w:semiHidden="0" w:uiPriority="21" w:unhideWhenUsed="0" w:qFormat="1"/>
+    <w:lsdException w:name="Subtle Reference" w:semiHidden="0" w:uiPriority="31" w:unhideWhenUsed="0" w:qFormat="1"/>
+    <w:lsdException w:name="Intense Reference" w:semiHidden="0" w:uiPriority="32" w:unhideWhenUsed="0" w:qFormat="1"/>
+    <w:lsdException w:name="Book Title" w:semiHidden="0" w:uiPriority="33" w:unhideWhenUsed="0" w:qFormat="1"/>
+    <w:lsdException w:name="Bibliography" w:uiPriority="37"/>
+    <w:lsdException w:name="TOC Heading" w:uiPriority="39" w:qFormat="1"/>
   </w:latentStyles>
   <w:style w:type="paragraph" w:default="1" w:styleId="Normal">
     <w:name w:val="Normal"/>
@@ -5678,12 +5603,12 @@
     <w:link w:val="Heading1Char"/>
     <w:uiPriority w:val="9"/>
     <w:qFormat/>
-    <w:rsid w:val="00490B23"/>
+    <w:rsid w:val="007F0A2E"/>
     <w:pPr>
       <w:keepNext/>
       <w:keepLines/>
       <w:numPr>
-        <w:numId w:val="3"/>
+        <w:numId w:val="10"/>
       </w:numPr>
       <w:spacing w:before="480" w:after="0"/>
       <w:outlineLvl w:val="0"/>
@@ -5751,6 +5676,7 @@
     <w:uiPriority w:val="99"/>
     <w:semiHidden/>
     <w:unhideWhenUsed/>
+    <w:qFormat/>
     <w:tblPr>
       <w:tblInd w:w="0" w:type="dxa"/>
       <w:tblCellMar>
@@ -5897,7 +5823,7 @@
     <w:basedOn w:val="DefaultParagraphFont"/>
     <w:link w:val="Heading1"/>
     <w:uiPriority w:val="9"/>
-    <w:rsid w:val="00490B23"/>
+    <w:rsid w:val="007F0A2E"/>
     <w:rPr>
       <w:rFonts w:asciiTheme="majorHAnsi" w:eastAsiaTheme="majorEastAsia" w:hAnsiTheme="majorHAnsi" w:cstheme="majorBidi"/>
       <w:b/>
@@ -5944,6 +5870,7 @@
       <w:spacing w:after="0" w:line="240" w:lineRule="auto"/>
     </w:pPr>
     <w:tblPr>
+      <w:tblInd w:w="0" w:type="dxa"/>
       <w:tblBorders>
         <w:top w:val="single" w:sz="4" w:space="0" w:color="auto"/>
         <w:left w:val="single" w:sz="4" w:space="0" w:color="auto"/>
@@ -5952,6 +5879,12 @@
         <w:insideH w:val="single" w:sz="4" w:space="0" w:color="auto"/>
         <w:insideV w:val="single" w:sz="4" w:space="0" w:color="auto"/>
       </w:tblBorders>
+      <w:tblCellMar>
+        <w:top w:w="0" w:type="dxa"/>
+        <w:left w:w="108" w:type="dxa"/>
+        <w:bottom w:w="0" w:type="dxa"/>
+        <w:right w:w="108" w:type="dxa"/>
+      </w:tblCellMar>
     </w:tblPr>
   </w:style>
   <w:style w:type="paragraph" w:styleId="ListParagraph">
@@ -6001,10 +5934,10 @@
   <w:style w:type="numbering" w:customStyle="1" w:styleId="Headings">
     <w:name w:val="Headings"/>
     <w:uiPriority w:val="99"/>
-    <w:rsid w:val="00490B23"/>
+    <w:rsid w:val="007F0A2E"/>
     <w:pPr>
       <w:numPr>
-        <w:numId w:val="3"/>
+        <w:numId w:val="9"/>
       </w:numPr>
     </w:pPr>
   </w:style>
@@ -6297,51 +6230,6 @@
 <file path=customXml/item1.xml><?xml version="1.0" encoding="utf-8"?>
 <b:Sources xmlns:b="http://schemas.openxmlformats.org/officeDocument/2006/bibliography" xmlns="http://schemas.openxmlformats.org/officeDocument/2006/bibliography" SelectedStyle="\IEEE2006OfficeOnline.xsl" StyleName="IEEE 2006">
   <b:Source>
-    <b:Tag>htt141</b:Tag>
-    <b:SourceType>DocumentFromInternetSite</b:SourceType>
-    <b:Guid>{0DCD17E4-4229-4E44-A14C-CF4774FE98BE}</b:Guid>
-    <b:Title>UM1472 User manual Discovery kit for STM32F407/417 lines</b:Title>
-    <b:Year>2014</b:Year>
-    <b:YearAccessed>2015</b:YearAccessed>
-    <b:MonthAccessed>February</b:MonthAccessed>
-    <b:DayAccessed>21</b:DayAccessed>
-    <b:URL>http://www.st.com/st-web-ui/static/active/en/resource/technical/document/user_manual/DM00039084.pdf?s_searchtype=keyword</b:URL>
-    <b:ProductionCompany>STMicroelectronics</b:ProductionCompany>
-    <b:ShortTitle>UM1472 User manual Discovery kit for STM32F407/417 lines</b:ShortTitle>
-    <b:StandardNumber>DocID022256 Rev4</b:StandardNumber>
-    <b:RefOrder>5</b:RefOrder>
-  </b:Source>
-  <b:Source>
-    <b:Tag>htt14</b:Tag>
-    <b:SourceType>DocumentFromInternetSite</b:SourceType>
-    <b:Guid>{05049DA7-B1CE-4D6E-B379-B955F2A4AA17}</b:Guid>
-    <b:Title>RM0090 Reference manual STM32F405xx, STM32F407xx, STM32F415xx, and STM32F417xx advanced ARM-based 32-bit MCUs</b:Title>
-    <b:Year>2014</b:Year>
-    <b:YearAccessed>2015</b:YearAccessed>
-    <b:MonthAccessed>February</b:MonthAccessed>
-    <b:DayAccessed>21</b:DayAccessed>
-    <b:URL>http://www.st.com/st-web-ui/static/active/en/resource/technical/document/reference_manual/DM00031020.pdf</b:URL>
-    <b:ProductionCompany>STMicroelectronics</b:ProductionCompany>
-    <b:ShortTitle>RM0090 Reference manual STM32F405xx, STM32F407xx, STM32F415xx, and STM32F417xx advanced ARM-based 32-bit MCUs</b:ShortTitle>
-    <b:StandardNumber>DocID018909 Rev 1</b:StandardNumber>
-    <b:RefOrder>6</b:RefOrder>
-  </b:Source>
-  <b:Source>
-    <b:Tag>www13</b:Tag>
-    <b:SourceType>DocumentFromInternetSite</b:SourceType>
-    <b:Guid>{2C0B439A-1672-4B0A-BF08-DBC219244BB8}</b:Guid>
-    <b:Title>STM32F405xx/STM32F407xx Datasheet</b:Title>
-    <b:Year>2013</b:Year>
-    <b:YearAccessed>2015</b:YearAccessed>
-    <b:MonthAccessed>February</b:MonthAccessed>
-    <b:DayAccessed>21</b:DayAccessed>
-    <b:URL>http://www.st.com/st-web-ui/static/active/en/resource/technical/document/datasheet/DM00037051.pdf</b:URL>
-    <b:ProductionCompany>STMicroelectronics</b:ProductionCompany>
-    <b:ShortTitle>STM32F405xx/STM32F407xx Datasheet - production data</b:ShortTitle>
-    <b:StandardNumber>DocID022152 Rev 4</b:StandardNumber>
-    <b:RefOrder>7</b:RefOrder>
-  </b:Source>
-  <b:Source>
     <b:Tag>BNa14</b:Tag>
     <b:SourceType>Misc</b:SourceType>
     <b:Guid>{EA248D4E-DC9A-43E1-BCA8-3B18659001E5}</b:Guid>
@@ -6415,7 +6303,7 @@
 </file>
 
 <file path=customXml/itemProps1.xml><?xml version="1.0" encoding="utf-8"?>
-<ds:datastoreItem xmlns:ds="http://schemas.openxmlformats.org/officeDocument/2006/customXml" ds:itemID="{DCAAC5E6-68F2-4180-8698-50723F658AE9}">
+<ds:datastoreItem xmlns:ds="http://schemas.openxmlformats.org/officeDocument/2006/customXml" ds:itemID="{0C2F8EE5-DA4F-42DE-AC9D-40F925DDAED8}">
   <ds:schemaRefs>
     <ds:schemaRef ds:uri="http://schemas.openxmlformats.org/officeDocument/2006/bibliography"/>
   </ds:schemaRefs>

</xml_diff>